<commit_message>
Update tools for cheatsheet1
</commit_message>
<xml_diff>
--- a/Peaks_and_Genes_cheatsheet/CheatSheet based on Peaks and Genes.docx
+++ b/Peaks_and_Genes_cheatsheet/CheatSheet based on Peaks and Genes.docx
@@ -11,10 +11,10 @@
         <w:tblLook w:val="06A0"/>
       </w:tblPr>
       <w:tblGrid>
-        <w:gridCol w:w="966"/>
-        <w:gridCol w:w="2523"/>
-        <w:gridCol w:w="2963"/>
-        <w:gridCol w:w="4443"/>
+        <w:gridCol w:w="1384"/>
+        <w:gridCol w:w="2105"/>
+        <w:gridCol w:w="4557"/>
+        <w:gridCol w:w="2849"/>
         <w:gridCol w:w="4443"/>
       </w:tblGrid>
       <w:tr>
@@ -23,7 +23,7 @@
         </w:trPr>
         <w:tc>
           <w:tcPr>
-            <w:tcW w:w="966" w:type="dxa"/>
+            <w:tcW w:w="1384" w:type="dxa"/>
             <w:vAlign w:val="center"/>
           </w:tcPr>
           <w:p>
@@ -51,7 +51,7 @@
         </w:tc>
         <w:tc>
           <w:tcPr>
-            <w:tcW w:w="2523" w:type="dxa"/>
+            <w:tcW w:w="2105" w:type="dxa"/>
             <w:vAlign w:val="center"/>
           </w:tcPr>
           <w:p>
@@ -79,7 +79,7 @@
         </w:tc>
         <w:tc>
           <w:tcPr>
-            <w:tcW w:w="2963" w:type="dxa"/>
+            <w:tcW w:w="4557" w:type="dxa"/>
             <w:vAlign w:val="center"/>
           </w:tcPr>
           <w:p>
@@ -121,6 +121,54 @@
                 <w:lang w:val="en-US"/>
               </w:rPr>
               <w:t>in</w:t>
+            </w:r>
+          </w:p>
+        </w:tc>
+        <w:tc>
+          <w:tcPr>
+            <w:tcW w:w="2849" w:type="dxa"/>
+            <w:vAlign w:val="center"/>
+          </w:tcPr>
+          <w:p>
+            <w:pPr>
+              <w:jc w:val="center"/>
+              <w:rPr>
+                <w:rFonts w:ascii="Times New Roman" w:hAnsi="Times New Roman" w:cs="Times New Roman"/>
+                <w:b/>
+                <w:sz w:val="28"/>
+                <w:szCs w:val="28"/>
+                <w:lang w:val="en-US"/>
+              </w:rPr>
+            </w:pPr>
+            <w:r>
+              <w:rPr>
+                <w:rFonts w:ascii="Times New Roman" w:hAnsi="Times New Roman" w:cs="Times New Roman"/>
+                <w:b/>
+                <w:sz w:val="28"/>
+                <w:szCs w:val="28"/>
+                <w:lang w:val="en-US"/>
+              </w:rPr>
+              <w:t>What</w:t>
+            </w:r>
+            <w:r>
+              <w:rPr>
+                <w:rFonts w:ascii="Times New Roman" w:hAnsi="Times New Roman" w:cs="Times New Roman"/>
+                <w:b/>
+                <w:sz w:val="28"/>
+                <w:szCs w:val="28"/>
+                <w:lang w:val="en-US"/>
+              </w:rPr>
+              <w:t xml:space="preserve"> </w:t>
+            </w:r>
+            <w:r>
+              <w:rPr>
+                <w:rFonts w:ascii="Times New Roman" w:hAnsi="Times New Roman" w:cs="Times New Roman"/>
+                <w:b/>
+                <w:sz w:val="28"/>
+                <w:szCs w:val="28"/>
+                <w:lang w:val="en-US"/>
+              </w:rPr>
+              <w:t>out</w:t>
             </w:r>
           </w:p>
         </w:tc>
@@ -135,54 +183,6 @@
               <w:rPr>
                 <w:rFonts w:ascii="Times New Roman" w:hAnsi="Times New Roman" w:cs="Times New Roman"/>
                 <w:b/>
-                <w:sz w:val="28"/>
-                <w:szCs w:val="28"/>
-                <w:lang w:val="en-US"/>
-              </w:rPr>
-            </w:pPr>
-            <w:r>
-              <w:rPr>
-                <w:rFonts w:ascii="Times New Roman" w:hAnsi="Times New Roman" w:cs="Times New Roman"/>
-                <w:b/>
-                <w:sz w:val="28"/>
-                <w:szCs w:val="28"/>
-                <w:lang w:val="en-US"/>
-              </w:rPr>
-              <w:t>What</w:t>
-            </w:r>
-            <w:r>
-              <w:rPr>
-                <w:rFonts w:ascii="Times New Roman" w:hAnsi="Times New Roman" w:cs="Times New Roman"/>
-                <w:b/>
-                <w:sz w:val="28"/>
-                <w:szCs w:val="28"/>
-                <w:lang w:val="en-US"/>
-              </w:rPr>
-              <w:t xml:space="preserve"> </w:t>
-            </w:r>
-            <w:r>
-              <w:rPr>
-                <w:rFonts w:ascii="Times New Roman" w:hAnsi="Times New Roman" w:cs="Times New Roman"/>
-                <w:b/>
-                <w:sz w:val="28"/>
-                <w:szCs w:val="28"/>
-                <w:lang w:val="en-US"/>
-              </w:rPr>
-              <w:t>out</w:t>
-            </w:r>
-          </w:p>
-        </w:tc>
-        <w:tc>
-          <w:tcPr>
-            <w:tcW w:w="4443" w:type="dxa"/>
-            <w:vAlign w:val="center"/>
-          </w:tcPr>
-          <w:p>
-            <w:pPr>
-              <w:jc w:val="center"/>
-              <w:rPr>
-                <w:rFonts w:ascii="Times New Roman" w:hAnsi="Times New Roman" w:cs="Times New Roman"/>
-                <w:b/>
                 <w:i/>
                 <w:sz w:val="28"/>
                 <w:szCs w:val="28"/>
@@ -205,11 +205,11 @@
       </w:tr>
       <w:tr>
         <w:trPr>
-          <w:trHeight w:val="3919"/>
+          <w:trHeight w:val="2780"/>
         </w:trPr>
         <w:tc>
           <w:tcPr>
-            <w:tcW w:w="966" w:type="dxa"/>
+            <w:tcW w:w="1384" w:type="dxa"/>
             <w:shd w:val="clear" w:color="auto" w:fill="DBE5F1" w:themeFill="accent1" w:themeFillTint="33"/>
           </w:tcPr>
           <w:p>
@@ -255,7 +255,7 @@
         </w:tc>
         <w:tc>
           <w:tcPr>
-            <w:tcW w:w="2523" w:type="dxa"/>
+            <w:tcW w:w="2105" w:type="dxa"/>
           </w:tcPr>
           <w:p>
             <w:pPr>
@@ -273,16 +273,7 @@
                 <w:sz w:val="18"/>
                 <w:lang w:val="en-US"/>
               </w:rPr>
-              <w:t>R</w:t>
-            </w:r>
-            <w:r>
-              <w:rPr>
-                <w:rFonts w:ascii="Times New Roman" w:hAnsi="Times New Roman" w:cs="Times New Roman"/>
-                <w:b/>
-                <w:sz w:val="18"/>
-                <w:lang w:val="en-US"/>
-              </w:rPr>
-              <w:t>etrieve and export data from the Genome Browser</w:t>
+              <w:t>Retrieve and export data from the Genome Browser</w:t>
             </w:r>
             <w:r>
               <w:rPr>
@@ -296,7 +287,7 @@
         </w:tc>
         <w:tc>
           <w:tcPr>
-            <w:tcW w:w="2963" w:type="dxa"/>
+            <w:tcW w:w="4557" w:type="dxa"/>
           </w:tcPr>
           <w:p>
             <w:pPr>
@@ -537,7 +528,7 @@
         </w:tc>
         <w:tc>
           <w:tcPr>
-            <w:tcW w:w="4443" w:type="dxa"/>
+            <w:tcW w:w="2849" w:type="dxa"/>
           </w:tcPr>
           <w:p>
             <w:pPr>
@@ -567,8 +558,9 @@
             <w:r>
               <w:rPr>
                 <w:rFonts w:ascii="Times New Roman" w:hAnsi="Times New Roman" w:cs="Times New Roman"/>
-                <w:sz w:val="18"/>
-                <w:lang w:val="en-US"/>
+                <w:noProof/>
+                <w:sz w:val="18"/>
+                <w:lang w:eastAsia="ru-RU"/>
               </w:rPr>
               <w:drawing>
                 <wp:inline distT="0" distB="0" distL="0" distR="0">
@@ -697,13 +689,6 @@
               <w:t>compressed archieve format for Linux|Unix</w:t>
             </w:r>
           </w:p>
-          <w:p>
-            <w:pPr>
-              <w:rPr>
-                <w:lang w:val="en-US"/>
-              </w:rPr>
-            </w:pPr>
-          </w:p>
         </w:tc>
         <w:tc>
           <w:tcPr>
@@ -725,96 +710,6 @@
               </w:rPr>
               <w:t>Retrieve list of genes of an animals, viruses, insects for i.e. mice etc.</w:t>
             </w:r>
-          </w:p>
-          <w:p>
-            <w:pPr>
-              <w:rPr>
-                <w:rFonts w:ascii="Times New Roman" w:hAnsi="Times New Roman" w:cs="Times New Roman"/>
-                <w:sz w:val="18"/>
-                <w:lang w:val="en-US"/>
-              </w:rPr>
-            </w:pPr>
-          </w:p>
-          <w:p>
-            <w:pPr>
-              <w:rPr>
-                <w:rFonts w:ascii="Times New Roman" w:hAnsi="Times New Roman" w:cs="Times New Roman"/>
-                <w:sz w:val="18"/>
-                <w:lang w:val="en-US"/>
-              </w:rPr>
-            </w:pPr>
-          </w:p>
-          <w:p>
-            <w:pPr>
-              <w:rPr>
-                <w:rFonts w:ascii="Times New Roman" w:hAnsi="Times New Roman" w:cs="Times New Roman"/>
-                <w:sz w:val="18"/>
-                <w:lang w:val="en-US"/>
-              </w:rPr>
-            </w:pPr>
-          </w:p>
-          <w:p>
-            <w:pPr>
-              <w:rPr>
-                <w:rFonts w:ascii="Times New Roman" w:hAnsi="Times New Roman" w:cs="Times New Roman"/>
-                <w:sz w:val="18"/>
-                <w:lang w:val="en-US"/>
-              </w:rPr>
-            </w:pPr>
-          </w:p>
-          <w:p>
-            <w:pPr>
-              <w:rPr>
-                <w:rFonts w:ascii="Times New Roman" w:hAnsi="Times New Roman" w:cs="Times New Roman"/>
-                <w:sz w:val="18"/>
-                <w:lang w:val="en-US"/>
-              </w:rPr>
-            </w:pPr>
-          </w:p>
-          <w:p>
-            <w:pPr>
-              <w:rPr>
-                <w:rFonts w:ascii="Times New Roman" w:hAnsi="Times New Roman" w:cs="Times New Roman"/>
-                <w:sz w:val="18"/>
-                <w:lang w:val="en-US"/>
-              </w:rPr>
-            </w:pPr>
-          </w:p>
-          <w:p>
-            <w:pPr>
-              <w:rPr>
-                <w:rFonts w:ascii="Times New Roman" w:hAnsi="Times New Roman" w:cs="Times New Roman"/>
-                <w:sz w:val="18"/>
-                <w:lang w:val="en-US"/>
-              </w:rPr>
-            </w:pPr>
-          </w:p>
-          <w:p>
-            <w:pPr>
-              <w:rPr>
-                <w:rFonts w:ascii="Times New Roman" w:hAnsi="Times New Roman" w:cs="Times New Roman"/>
-                <w:sz w:val="18"/>
-                <w:lang w:val="en-US"/>
-              </w:rPr>
-            </w:pPr>
-          </w:p>
-          <w:p>
-            <w:pPr>
-              <w:rPr>
-                <w:rFonts w:ascii="Times New Roman" w:hAnsi="Times New Roman" w:cs="Times New Roman"/>
-                <w:sz w:val="18"/>
-                <w:lang w:val="en-US"/>
-              </w:rPr>
-            </w:pPr>
-          </w:p>
-          <w:p>
-            <w:pPr>
-              <w:rPr>
-                <w:rFonts w:ascii="Times New Roman" w:hAnsi="Times New Roman" w:cs="Times New Roman"/>
-                <w:sz w:val="18"/>
-                <w:lang w:val="en-US"/>
-              </w:rPr>
-            </w:pPr>
           </w:p>
           <w:p>
             <w:pPr>
@@ -867,7 +762,7 @@
         </w:trPr>
         <w:tc>
           <w:tcPr>
-            <w:tcW w:w="966" w:type="dxa"/>
+            <w:tcW w:w="1384" w:type="dxa"/>
             <w:shd w:val="clear" w:color="auto" w:fill="DBE5F1" w:themeFill="accent1" w:themeFillTint="33"/>
           </w:tcPr>
           <w:p>
@@ -912,7 +807,7 @@
         </w:tc>
         <w:tc>
           <w:tcPr>
-            <w:tcW w:w="2523" w:type="dxa"/>
+            <w:tcW w:w="2105" w:type="dxa"/>
           </w:tcPr>
           <w:p>
             <w:pPr>
@@ -950,7 +845,7 @@
         </w:tc>
         <w:tc>
           <w:tcPr>
-            <w:tcW w:w="2963" w:type="dxa"/>
+            <w:tcW w:w="4557" w:type="dxa"/>
           </w:tcPr>
           <w:p>
             <w:pPr>
@@ -1009,6 +904,23 @@
                 <w:lang w:val="en-US"/>
               </w:rPr>
               <w:t xml:space="preserve"> from this line on </w:t>
+            </w:r>
+            <w:r>
+              <w:rPr>
+                <w:rFonts w:ascii="Times New Roman" w:hAnsi="Times New Roman" w:cs="Times New Roman"/>
+                <w:sz w:val="18"/>
+                <w:lang w:val="en-US"/>
+              </w:rPr>
+              <w:t xml:space="preserve">  </w:t>
+            </w:r>
+            <w:r>
+              <w:rPr>
+                <w:rFonts w:ascii="Times New Roman" w:hAnsi="Times New Roman" w:cs="Times New Roman"/>
+                <w:sz w:val="18"/>
+                <w:highlight w:val="green"/>
+                <w:lang w:val="en-US"/>
+              </w:rPr>
+              <w:t>replace with icon</w:t>
             </w:r>
           </w:p>
           <w:p>
@@ -1019,8 +931,8 @@
               </w:rPr>
               <w:drawing>
                 <wp:inline distT="0" distB="0" distL="0" distR="0">
-                  <wp:extent cx="1711882" cy="695325"/>
-                  <wp:effectExtent l="19050" t="0" r="2618" b="0"/>
+                  <wp:extent cx="1527627" cy="620485"/>
+                  <wp:effectExtent l="19050" t="0" r="0" b="0"/>
                   <wp:docPr id="43" name="Рисунок 13" descr="C:\Users\Ludmilla\Desktop\Galaxy\cheetsheets\peaks and genes\select_last_input_file.png"/>
                   <wp:cNvGraphicFramePr>
                     <a:graphicFrameLocks xmlns:a="http://schemas.openxmlformats.org/drawingml/2006/main" noChangeAspect="1"/>
@@ -1046,7 +958,7 @@
                         <pic:spPr bwMode="auto">
                           <a:xfrm>
                             <a:off x="0" y="0"/>
-                            <a:ext cx="1711882" cy="695325"/>
+                            <a:ext cx="1529990" cy="621445"/>
                           </a:xfrm>
                           <a:prstGeom prst="rect">
                             <a:avLst/>
@@ -1069,7 +981,7 @@
         </w:tc>
         <w:tc>
           <w:tcPr>
-            <w:tcW w:w="4443" w:type="dxa"/>
+            <w:tcW w:w="2849" w:type="dxa"/>
           </w:tcPr>
           <w:p>
             <w:pPr>
@@ -1108,12 +1020,12 @@
                 <wp:anchor distT="0" distB="0" distL="114300" distR="114300" simplePos="0" relativeHeight="251659264" behindDoc="0" locked="0" layoutInCell="1" allowOverlap="1">
                   <wp:simplePos x="0" y="0"/>
                   <wp:positionH relativeFrom="column">
-                    <wp:posOffset>21590</wp:posOffset>
+                    <wp:posOffset>19141</wp:posOffset>
                   </wp:positionH>
                   <wp:positionV relativeFrom="paragraph">
-                    <wp:posOffset>217170</wp:posOffset>
+                    <wp:posOffset>252458</wp:posOffset>
                   </wp:positionV>
-                  <wp:extent cx="2571750" cy="676275"/>
+                  <wp:extent cx="1777093" cy="497367"/>
                   <wp:effectExtent l="19050" t="0" r="0" b="0"/>
                   <wp:wrapNone/>
                   <wp:docPr id="44" name="Рисунок 14" descr="C:\Users\Ludmilla\Desktop\Galaxy\cheetsheets\peaks and genes\select_last_output.png"/>
@@ -1139,7 +1051,7 @@
                         <pic:spPr bwMode="auto">
                           <a:xfrm>
                             <a:off x="0" y="0"/>
-                            <a:ext cx="2571750" cy="676275"/>
+                            <a:ext cx="1777093" cy="497367"/>
                           </a:xfrm>
                           <a:prstGeom prst="rect">
                             <a:avLst/>
@@ -1209,26 +1121,13 @@
                 <w:lang w:val="en-US"/>
               </w:rPr>
             </w:pPr>
-            <w:r>
+          </w:p>
+          <w:p>
+            <w:pPr>
               <w:rPr>
                 <w:i/>
                 <w:lang w:val="en-US"/>
               </w:rPr>
-              <w:t xml:space="preserve"> </w:t>
-            </w:r>
-          </w:p>
-          <w:p>
-            <w:pPr>
-              <w:rPr>
-                <w:i/>
-              </w:rPr>
-            </w:pPr>
-          </w:p>
-          <w:p>
-            <w:pPr>
-              <w:rPr>
-                <w:i/>
-              </w:rPr>
             </w:pPr>
             <w:r>
               <w:rPr>
@@ -1242,6 +1141,7 @@
               <w:rPr>
                 <w:rStyle w:val="a4"/>
                 <w:sz w:val="18"/>
+                <w:lang w:val="en-US"/>
               </w:rPr>
               <w:t>://</w:t>
             </w:r>
@@ -1257,6 +1157,7 @@
               <w:rPr>
                 <w:rStyle w:val="a4"/>
                 <w:sz w:val="18"/>
+                <w:lang w:val="en-US"/>
               </w:rPr>
               <w:t>.</w:t>
             </w:r>
@@ -1272,6 +1173,7 @@
               <w:rPr>
                 <w:rStyle w:val="a4"/>
                 <w:sz w:val="18"/>
+                <w:lang w:val="en-US"/>
               </w:rPr>
               <w:t>/</w:t>
             </w:r>
@@ -1287,6 +1189,7 @@
               <w:rPr>
                 <w:rStyle w:val="a4"/>
                 <w:sz w:val="18"/>
+                <w:lang w:val="en-US"/>
               </w:rPr>
               <w:t>?</w:t>
             </w:r>
@@ -1302,6 +1205,7 @@
               <w:rPr>
                 <w:rStyle w:val="a4"/>
                 <w:sz w:val="18"/>
+                <w:lang w:val="en-US"/>
               </w:rPr>
               <w:t>_</w:t>
             </w:r>
@@ -1317,6 +1221,7 @@
               <w:rPr>
                 <w:rStyle w:val="a4"/>
                 <w:sz w:val="18"/>
+                <w:lang w:val="en-US"/>
               </w:rPr>
               <w:t>=</w:t>
             </w:r>
@@ -1332,6 +1237,7 @@
               <w:rPr>
                 <w:rStyle w:val="a4"/>
                 <w:sz w:val="18"/>
+                <w:lang w:val="en-US"/>
               </w:rPr>
               <w:t>.</w:t>
             </w:r>
@@ -1347,6 +1253,7 @@
               <w:rPr>
                 <w:rStyle w:val="a4"/>
                 <w:sz w:val="18"/>
+                <w:lang w:val="en-US"/>
               </w:rPr>
               <w:t>2.</w:t>
             </w:r>
@@ -1362,6 +1269,7 @@
               <w:rPr>
                 <w:rStyle w:val="a4"/>
                 <w:sz w:val="18"/>
+                <w:lang w:val="en-US"/>
               </w:rPr>
               <w:t>.</w:t>
             </w:r>
@@ -1377,6 +1285,7 @@
               <w:rPr>
                 <w:rStyle w:val="a4"/>
                 <w:sz w:val="18"/>
+                <w:lang w:val="en-US"/>
               </w:rPr>
               <w:t>.</w:t>
             </w:r>
@@ -1392,6 +1301,7 @@
               <w:rPr>
                 <w:rStyle w:val="a4"/>
                 <w:sz w:val="18"/>
+                <w:lang w:val="en-US"/>
               </w:rPr>
               <w:t>/</w:t>
             </w:r>
@@ -1407,6 +1317,7 @@
               <w:rPr>
                 <w:rStyle w:val="a4"/>
                 <w:sz w:val="18"/>
+                <w:lang w:val="en-US"/>
               </w:rPr>
               <w:t>/</w:t>
             </w:r>
@@ -1422,6 +1333,7 @@
               <w:rPr>
                 <w:rStyle w:val="a4"/>
                 <w:sz w:val="18"/>
+                <w:lang w:val="en-US"/>
               </w:rPr>
               <w:t>/</w:t>
             </w:r>
@@ -1437,6 +1349,7 @@
               <w:rPr>
                 <w:rStyle w:val="a4"/>
                 <w:sz w:val="18"/>
+                <w:lang w:val="en-US"/>
               </w:rPr>
               <w:t>_</w:t>
             </w:r>
@@ -1452,6 +1365,7 @@
               <w:rPr>
                 <w:rStyle w:val="a4"/>
                 <w:sz w:val="18"/>
+                <w:lang w:val="en-US"/>
               </w:rPr>
               <w:t>/</w:t>
             </w:r>
@@ -1467,6 +1381,7 @@
               <w:rPr>
                 <w:rStyle w:val="a4"/>
                 <w:sz w:val="18"/>
+                <w:lang w:val="en-US"/>
               </w:rPr>
               <w:t>_</w:t>
             </w:r>
@@ -1482,6 +1397,7 @@
               <w:rPr>
                 <w:rStyle w:val="a4"/>
                 <w:sz w:val="18"/>
+                <w:lang w:val="en-US"/>
               </w:rPr>
               <w:t>_</w:t>
             </w:r>
@@ -1497,6 +1413,7 @@
               <w:rPr>
                 <w:rStyle w:val="a4"/>
                 <w:sz w:val="18"/>
+                <w:lang w:val="en-US"/>
               </w:rPr>
               <w:t>/1.1.0</w:t>
             </w:r>
@@ -1509,7 +1426,7 @@
         </w:trPr>
         <w:tc>
           <w:tcPr>
-            <w:tcW w:w="966" w:type="dxa"/>
+            <w:tcW w:w="1384" w:type="dxa"/>
             <w:shd w:val="clear" w:color="auto" w:fill="DBE5F1" w:themeFill="accent1" w:themeFillTint="33"/>
           </w:tcPr>
           <w:p>
@@ -1566,7 +1483,7 @@
         </w:tc>
         <w:tc>
           <w:tcPr>
-            <w:tcW w:w="2523" w:type="dxa"/>
+            <w:tcW w:w="2105" w:type="dxa"/>
           </w:tcPr>
           <w:p>
             <w:pPr>
@@ -1640,7 +1557,7 @@
                 <v:shape id="_x0000_i1025" type="#_x0000_t75" style="width:12pt;height:12pt" o:ole="">
                   <v:imagedata r:id="rId13" o:title=""/>
                 </v:shape>
-                <o:OLEObject Type="Embed" ProgID="PBrush" ShapeID="_x0000_i1025" DrawAspect="Content" ObjectID="_1696979670" r:id="rId14"/>
+                <o:OLEObject Type="Embed" ProgID="PBrush" ShapeID="_x0000_i1025" DrawAspect="Content" ObjectID="_1697312522" r:id="rId14"/>
               </w:object>
             </w:r>
             <w:r>
@@ -1699,7 +1616,7 @@
         </w:tc>
         <w:tc>
           <w:tcPr>
-            <w:tcW w:w="2963" w:type="dxa"/>
+            <w:tcW w:w="4557" w:type="dxa"/>
           </w:tcPr>
           <w:p>
             <w:pPr>
@@ -1844,7 +1761,7 @@
         </w:tc>
         <w:tc>
           <w:tcPr>
-            <w:tcW w:w="4443" w:type="dxa"/>
+            <w:tcW w:w="2849" w:type="dxa"/>
           </w:tcPr>
           <w:p>
             <w:pPr>
@@ -1860,23 +1777,7 @@
                 <w:sz w:val="18"/>
                 <w:lang w:val="en-US"/>
               </w:rPr>
-              <w:t>The same text file in a *.</w:t>
-            </w:r>
-            <w:r>
-              <w:rPr>
-                <w:rFonts w:ascii="Times New Roman" w:hAnsi="Times New Roman" w:cs="Times New Roman"/>
-                <w:sz w:val="18"/>
-                <w:lang w:val="en-US"/>
-              </w:rPr>
-              <w:t>gzip</w:t>
-            </w:r>
-            <w:r>
-              <w:rPr>
-                <w:rFonts w:ascii="Times New Roman" w:hAnsi="Times New Roman" w:cs="Times New Roman"/>
-                <w:sz w:val="18"/>
-                <w:lang w:val="en-US"/>
-              </w:rPr>
-              <w:t xml:space="preserve"> with replacement or replacements  </w:t>
+              <w:t xml:space="preserve">The same text file in a *.gzip with replacement or replacements  </w:t>
             </w:r>
           </w:p>
           <w:p>
@@ -1976,7 +1877,7 @@
         </w:trPr>
         <w:tc>
           <w:tcPr>
-            <w:tcW w:w="966" w:type="dxa"/>
+            <w:tcW w:w="1384" w:type="dxa"/>
             <w:shd w:val="clear" w:color="auto" w:fill="DBE5F1" w:themeFill="accent1" w:themeFillTint="33"/>
           </w:tcPr>
           <w:p>
@@ -2001,19 +1902,7 @@
                 <w:szCs w:val="16"/>
                 <w:lang w:val="en-US"/>
               </w:rPr>
-              <w:t xml:space="preserve">Get </w:t>
-            </w:r>
-            <w:r>
-              <w:rPr>
-                <w:rFonts w:ascii="Times New Roman" w:hAnsi="Times New Roman" w:cs="Times New Roman"/>
-                <w:b/>
-                <w:bCs/>
-                <w:sz w:val="20"/>
-                <w:szCs w:val="16"/>
-                <w:lang w:val="en-US"/>
-              </w:rPr>
-              <w:lastRenderedPageBreak/>
-              <w:t>flanks</w:t>
+              <w:t>Get flanks</w:t>
             </w:r>
             <w:r>
               <w:rPr>
@@ -2028,7 +1917,7 @@
         </w:tc>
         <w:tc>
           <w:tcPr>
-            <w:tcW w:w="2523" w:type="dxa"/>
+            <w:tcW w:w="2105" w:type="dxa"/>
           </w:tcPr>
           <w:p>
             <w:pPr>
@@ -2044,7 +1933,6 @@
                 <w:szCs w:val="16"/>
                 <w:lang w:val="en-US"/>
               </w:rPr>
-              <w:lastRenderedPageBreak/>
               <w:t>This tool finds the</w:t>
             </w:r>
             <w:r>
@@ -2064,7 +1952,6 @@
                 <w:szCs w:val="16"/>
                 <w:lang w:val="en-US"/>
               </w:rPr>
-              <w:lastRenderedPageBreak/>
               <w:t xml:space="preserve">upstream and/or downstream flanking region(s) </w:t>
             </w:r>
             <w:r>
@@ -2080,7 +1967,7 @@
         </w:tc>
         <w:tc>
           <w:tcPr>
-            <w:tcW w:w="2963" w:type="dxa"/>
+            <w:tcW w:w="4557" w:type="dxa"/>
           </w:tcPr>
           <w:p>
             <w:pPr>
@@ -2095,10 +1982,10 @@
             </w:pPr>
             <w:r>
               <w:object w:dxaOrig="3840" w:dyaOrig="3840">
-                <v:shape id="_x0000_i1027" type="#_x0000_t75" style="width:15.75pt;height:15.75pt" o:ole="">
+                <v:shape id="_x0000_i1026" type="#_x0000_t75" style="width:15.45pt;height:15.45pt" o:ole="">
                   <v:imagedata r:id="rId16" o:title=""/>
                 </v:shape>
-                <o:OLEObject Type="Embed" ProgID="PBrush" ShapeID="_x0000_i1027" DrawAspect="Content" ObjectID="_1696979671" r:id="rId17"/>
+                <o:OLEObject Type="Embed" ProgID="PBrush" ShapeID="_x0000_i1026" DrawAspect="Content" ObjectID="_1697312523" r:id="rId17"/>
               </w:object>
             </w:r>
             <w:r>
@@ -2116,7 +2003,6 @@
                 <w:sz w:val="18"/>
                 <w:lang w:val="en-US"/>
               </w:rPr>
-              <w:lastRenderedPageBreak/>
               <w:t>3 columns</w:t>
             </w:r>
             <w:r>
@@ -2298,6 +2184,7 @@
                 <w:sz w:val="18"/>
                 <w:lang w:val="en-US"/>
               </w:rPr>
+              <w:lastRenderedPageBreak/>
               <w:t xml:space="preserve">Length of the flanking region(s) </w:t>
             </w:r>
           </w:p>
@@ -2324,6 +2211,100 @@
               </w:rPr>
               <w:t xml:space="preserve"> </w:t>
             </w:r>
+          </w:p>
+        </w:tc>
+        <w:tc>
+          <w:tcPr>
+            <w:tcW w:w="2849" w:type="dxa"/>
+          </w:tcPr>
+          <w:p>
+            <w:pPr>
+              <w:rPr>
+                <w:rFonts w:ascii="Consolas" w:hAnsi="Consolas" w:cs="Consolas"/>
+                <w:b/>
+                <w:color w:val="8B3035"/>
+                <w:sz w:val="20"/>
+                <w:szCs w:val="20"/>
+                <w:shd w:val="clear" w:color="auto" w:fill="F8F9FA"/>
+                <w:lang w:val="en-US"/>
+              </w:rPr>
+            </w:pPr>
+            <w:r>
+              <w:rPr>
+                <w:rFonts w:ascii="Times New Roman" w:hAnsi="Times New Roman" w:cs="Times New Roman"/>
+                <w:sz w:val="18"/>
+                <w:lang w:val="en-US"/>
+              </w:rPr>
+              <w:lastRenderedPageBreak/>
+              <w:t xml:space="preserve"> </w:t>
+            </w:r>
+            <w:r>
+              <w:rPr>
+                <w:rFonts w:ascii="Times New Roman" w:hAnsi="Times New Roman" w:cs="Times New Roman"/>
+                <w:b/>
+                <w:sz w:val="18"/>
+                <w:lang w:val="en-US"/>
+              </w:rPr>
+              <w:t>Result</w:t>
+            </w:r>
+            <w:r>
+              <w:rPr>
+                <w:rFonts w:ascii="Consolas" w:hAnsi="Consolas" w:cs="Consolas"/>
+                <w:b/>
+                <w:color w:val="8B3035"/>
+                <w:sz w:val="20"/>
+                <w:szCs w:val="20"/>
+                <w:shd w:val="clear" w:color="auto" w:fill="F8F9FA"/>
+                <w:lang w:val="en-US"/>
+              </w:rPr>
+              <w:t xml:space="preserve"> </w:t>
+            </w:r>
+          </w:p>
+          <w:p>
+            <w:pPr>
+              <w:rPr>
+                <w:rFonts w:ascii="Times New Roman" w:hAnsi="Times New Roman" w:cs="Times New Roman"/>
+                <w:sz w:val="18"/>
+                <w:lang w:val="en-US"/>
+              </w:rPr>
+            </w:pPr>
+            <w:r>
+              <w:rPr>
+                <w:rFonts w:ascii="Consolas" w:hAnsi="Consolas" w:cs="Consolas"/>
+                <w:color w:val="8B3035"/>
+                <w:sz w:val="20"/>
+                <w:szCs w:val="20"/>
+                <w:shd w:val="clear" w:color="auto" w:fill="F8F9FA"/>
+                <w:lang w:val="en-US"/>
+              </w:rPr>
+              <w:t>BED</w:t>
+            </w:r>
+            <w:r>
+              <w:rPr>
+                <w:rFonts w:ascii="Consolas" w:hAnsi="Consolas" w:cs="Consolas"/>
+                <w:color w:val="8B3035"/>
+                <w:sz w:val="20"/>
+                <w:szCs w:val="20"/>
+                <w:shd w:val="clear" w:color="auto" w:fill="F8F9FA"/>
+                <w:lang w:val="en-US"/>
+              </w:rPr>
+              <w:t xml:space="preserve"> </w:t>
+            </w:r>
+            <w:r>
+              <w:rPr>
+                <w:rFonts w:ascii="Times New Roman" w:hAnsi="Times New Roman" w:cs="Times New Roman"/>
+                <w:sz w:val="18"/>
+                <w:lang w:val="en-US"/>
+              </w:rPr>
+              <w:t>format file with flanking regions for every gene</w:t>
+            </w:r>
+          </w:p>
+          <w:p>
+            <w:pPr>
+              <w:rPr>
+                <w:lang w:val="en-US"/>
+              </w:rPr>
+            </w:pPr>
           </w:p>
         </w:tc>
         <w:tc>
@@ -2333,12 +2314,32 @@
           <w:p>
             <w:pPr>
               <w:rPr>
-                <w:rFonts w:ascii="Consolas" w:hAnsi="Consolas" w:cs="Consolas"/>
-                <w:b/>
-                <w:color w:val="8B3035"/>
-                <w:sz w:val="20"/>
-                <w:szCs w:val="20"/>
-                <w:shd w:val="clear" w:color="auto" w:fill="F8F9FA"/>
+                <w:rFonts w:ascii="Times New Roman" w:hAnsi="Times New Roman" w:cs="Times New Roman"/>
+                <w:sz w:val="18"/>
+                <w:lang w:val="en-US"/>
+              </w:rPr>
+            </w:pPr>
+            <w:r>
+              <w:rPr>
+                <w:rFonts w:ascii="Times New Roman" w:hAnsi="Times New Roman" w:cs="Times New Roman"/>
+                <w:noProof/>
+                <w:sz w:val="18"/>
+                <w:lang w:eastAsia="ru-RU"/>
+              </w:rPr>
+              <w:pict>
+                <v:shape id="_x0000_s1031" type="#_x0000_t75" style="position:absolute;margin-left:-3.75pt;margin-top:0;width:165.65pt;height:91pt;z-index:251660288;mso-position-horizontal-relative:text;mso-position-vertical:bottom;mso-position-vertical-relative:text" wrapcoords="-105 -151 -105 21600 21705 21600 21705 -151 -105 -151" stroked="t" strokeweight=".5pt">
+                  <v:imagedata r:id="rId18" o:title=""/>
+                  <w10:wrap type="topAndBottom"/>
+                </v:shape>
+                <o:OLEObject Type="Embed" ProgID="PBrush" ShapeID="_x0000_s1031" DrawAspect="Content" ObjectID="_1697312528" r:id="rId19"/>
+              </w:pict>
+            </w:r>
+          </w:p>
+          <w:p>
+            <w:pPr>
+              <w:rPr>
+                <w:rFonts w:ascii="Times New Roman" w:hAnsi="Times New Roman" w:cs="Times New Roman"/>
+                <w:sz w:val="18"/>
                 <w:lang w:val="en-US"/>
               </w:rPr>
             </w:pPr>
@@ -2349,66 +2350,158 @@
                 <w:lang w:val="en-US"/>
               </w:rPr>
               <w:lastRenderedPageBreak/>
-              <w:t xml:space="preserve"> </w:t>
-            </w:r>
-            <w:r>
-              <w:rPr>
-                <w:rFonts w:ascii="Times New Roman" w:hAnsi="Times New Roman" w:cs="Times New Roman"/>
-                <w:b/>
-                <w:sz w:val="18"/>
-                <w:lang w:val="en-US"/>
-              </w:rPr>
-              <w:t>Result</w:t>
-            </w:r>
-            <w:r>
-              <w:rPr>
-                <w:rFonts w:ascii="Consolas" w:hAnsi="Consolas" w:cs="Consolas"/>
-                <w:b/>
-                <w:color w:val="8B3035"/>
-                <w:sz w:val="20"/>
-                <w:szCs w:val="20"/>
-                <w:shd w:val="clear" w:color="auto" w:fill="F8F9FA"/>
-                <w:lang w:val="en-US"/>
-              </w:rPr>
-              <w:t xml:space="preserve"> </w:t>
-            </w:r>
-          </w:p>
-          <w:p>
-            <w:pPr>
-              <w:rPr>
-                <w:lang w:val="en-US"/>
-              </w:rPr>
-            </w:pPr>
-            <w:r>
-              <w:rPr>
-                <w:rFonts w:ascii="Consolas" w:hAnsi="Consolas" w:cs="Consolas"/>
-                <w:color w:val="8B3035"/>
-                <w:sz w:val="20"/>
-                <w:szCs w:val="20"/>
-                <w:shd w:val="clear" w:color="auto" w:fill="F8F9FA"/>
+              <w:t xml:space="preserve">Adding promoter regions, i.e. </w:t>
+            </w:r>
+            <w:r>
+              <w:rPr>
+                <w:rFonts w:ascii="Times New Roman" w:hAnsi="Times New Roman" w:cs="Times New Roman"/>
+                <w:sz w:val="18"/>
+                <w:lang w:val="en-US"/>
+              </w:rPr>
+              <w:t>to get regions 2kb bases upstream of the start of the gene to 10kb bases downstream of the start (12kb in length)</w:t>
+            </w:r>
+          </w:p>
+          <w:p>
+            <w:pPr>
+              <w:rPr>
+                <w:lang w:val="en-US"/>
+              </w:rPr>
+            </w:pPr>
+            <w:hyperlink r:id="rId20" w:history="1">
+              <w:r>
+                <w:rPr>
+                  <w:rStyle w:val="a4"/>
+                  <w:sz w:val="18"/>
+                  <w:lang w:val="en-US"/>
+                </w:rPr>
+                <w:t>https://usegalaxy.eu/root?tool_id=toolshed.g2.bx.psu.edu/repos/devteam/get_flanks/get_flanks1/1.0.0</w:t>
+              </w:r>
+            </w:hyperlink>
+          </w:p>
+        </w:tc>
+      </w:tr>
+      <w:tr>
+        <w:trPr>
+          <w:trHeight w:val="315"/>
+        </w:trPr>
+        <w:tc>
+          <w:tcPr>
+            <w:tcW w:w="1384" w:type="dxa"/>
+            <w:shd w:val="clear" w:color="auto" w:fill="DBE5F1" w:themeFill="accent1" w:themeFillTint="33"/>
+          </w:tcPr>
+          <w:p>
+            <w:pPr>
+              <w:rPr>
+                <w:rFonts w:ascii="Times New Roman" w:hAnsi="Times New Roman" w:cs="Times New Roman"/>
+                <w:b/>
+                <w:bCs/>
+                <w:sz w:val="20"/>
+                <w:szCs w:val="16"/>
+                <w:lang w:val="en-US"/>
+              </w:rPr>
+            </w:pPr>
+            <w:r>
+              <w:rPr>
+                <w:rFonts w:ascii="Times New Roman" w:hAnsi="Times New Roman" w:cs="Times New Roman"/>
+                <w:b/>
+                <w:sz w:val="20"/>
+                <w:szCs w:val="16"/>
                 <w:lang w:val="en-US"/>
               </w:rPr>
               <w:lastRenderedPageBreak/>
-              <w:t>BED</w:t>
-            </w:r>
-            <w:r>
-              <w:rPr>
-                <w:rFonts w:ascii="Consolas" w:hAnsi="Consolas" w:cs="Consolas"/>
-                <w:color w:val="8B3035"/>
-                <w:sz w:val="20"/>
-                <w:szCs w:val="20"/>
-                <w:shd w:val="clear" w:color="auto" w:fill="F8F9FA"/>
-                <w:lang w:val="en-US"/>
-              </w:rPr>
-              <w:t xml:space="preserve"> </w:t>
-            </w:r>
-            <w:r>
-              <w:rPr>
-                <w:rFonts w:ascii="Times New Roman" w:hAnsi="Times New Roman" w:cs="Times New Roman"/>
-                <w:sz w:val="18"/>
-                <w:lang w:val="en-US"/>
-              </w:rPr>
-              <w:t>format file with flanking regions for every gene</w:t>
+              <w:t xml:space="preserve">Convert </w:t>
+            </w:r>
+            <w:r>
+              <w:rPr>
+                <w:rFonts w:ascii="Times New Roman" w:hAnsi="Times New Roman" w:cs="Times New Roman"/>
+                <w:sz w:val="20"/>
+                <w:szCs w:val="16"/>
+                <w:lang w:val="en-US"/>
+              </w:rPr>
+              <w:t>Genomic Intervals To BED</w:t>
+            </w:r>
+          </w:p>
+        </w:tc>
+        <w:tc>
+          <w:tcPr>
+            <w:tcW w:w="2105" w:type="dxa"/>
+          </w:tcPr>
+          <w:p>
+            <w:pPr>
+              <w:rPr>
+                <w:rFonts w:ascii="Times New Roman" w:hAnsi="Times New Roman" w:cs="Times New Roman"/>
+                <w:b/>
+                <w:sz w:val="20"/>
+                <w:szCs w:val="16"/>
+                <w:lang w:val="en-US"/>
+              </w:rPr>
+            </w:pPr>
+            <w:r>
+              <w:rPr>
+                <w:rFonts w:ascii="Times New Roman" w:hAnsi="Times New Roman" w:cs="Times New Roman"/>
+                <w:b/>
+                <w:sz w:val="20"/>
+                <w:szCs w:val="16"/>
+                <w:lang w:val="en-US"/>
+              </w:rPr>
+              <w:t xml:space="preserve">Converts </w:t>
+            </w:r>
+            <w:r>
+              <w:rPr>
+                <w:rFonts w:ascii="Times New Roman" w:hAnsi="Times New Roman" w:cs="Times New Roman"/>
+                <w:sz w:val="20"/>
+                <w:szCs w:val="16"/>
+                <w:lang w:val="en-US"/>
+              </w:rPr>
+              <w:t xml:space="preserve"> Genomic Intervals To BED</w:t>
+            </w:r>
+          </w:p>
+        </w:tc>
+        <w:tc>
+          <w:tcPr>
+            <w:tcW w:w="4557" w:type="dxa"/>
+          </w:tcPr>
+          <w:p>
+            <w:pPr>
+              <w:rPr>
+                <w:rFonts w:ascii="Times New Roman" w:hAnsi="Times New Roman" w:cs="Times New Roman"/>
+                <w:sz w:val="20"/>
+                <w:szCs w:val="16"/>
+                <w:lang w:val="en-US"/>
+              </w:rPr>
+            </w:pPr>
+            <w:r>
+              <w:rPr>
+                <w:rFonts w:ascii="Times New Roman" w:hAnsi="Times New Roman" w:cs="Times New Roman"/>
+                <w:sz w:val="20"/>
+                <w:szCs w:val="16"/>
+                <w:lang w:val="en-US"/>
+              </w:rPr>
+              <w:t xml:space="preserve">Genomic intervals file </w:t>
+            </w:r>
+          </w:p>
+        </w:tc>
+        <w:tc>
+          <w:tcPr>
+            <w:tcW w:w="2849" w:type="dxa"/>
+          </w:tcPr>
+          <w:p>
+            <w:pPr>
+              <w:rPr>
+                <w:rFonts w:ascii="Times New Roman" w:hAnsi="Times New Roman" w:cs="Times New Roman"/>
+                <w:sz w:val="20"/>
+                <w:szCs w:val="16"/>
+                <w:lang w:val="en-US"/>
+              </w:rPr>
+            </w:pPr>
+            <w:r>
+              <w:rPr>
+                <w:rFonts w:ascii="Times New Roman" w:hAnsi="Times New Roman" w:cs="Times New Roman"/>
+                <w:sz w:val="20"/>
+                <w:szCs w:val="16"/>
+                <w:lang w:val="en-US"/>
+              </w:rPr>
+              <w:t xml:space="preserve">BED file </w:t>
             </w:r>
           </w:p>
         </w:tc>
@@ -2424,81 +2517,2094 @@
                 <w:lang w:val="en-US"/>
               </w:rPr>
             </w:pPr>
-            <w:r>
-              <w:rPr>
-                <w:rFonts w:ascii="Times New Roman" w:hAnsi="Times New Roman" w:cs="Times New Roman"/>
-                <w:sz w:val="18"/>
-                <w:lang w:val="en-US"/>
-              </w:rPr>
-              <w:lastRenderedPageBreak/>
-              <w:t xml:space="preserve">Adding promoter regions, i.e. </w:t>
-            </w:r>
-            <w:r>
-              <w:rPr>
-                <w:rFonts w:ascii="Times New Roman" w:hAnsi="Times New Roman" w:cs="Times New Roman"/>
-                <w:sz w:val="18"/>
-                <w:lang w:val="en-US"/>
-              </w:rPr>
-              <w:t xml:space="preserve">to get regions 2kb bases upstream of the start of the gene to 10kb </w:t>
-            </w:r>
-            <w:r>
-              <w:rPr>
-                <w:rFonts w:ascii="Times New Roman" w:hAnsi="Times New Roman" w:cs="Times New Roman"/>
-                <w:sz w:val="18"/>
-                <w:lang w:val="en-US"/>
-              </w:rPr>
-              <w:lastRenderedPageBreak/>
-              <w:t>bases downstream of the start (12kb in length)</w:t>
-            </w:r>
-          </w:p>
-          <w:p>
-            <w:pPr>
-              <w:rPr>
-                <w:lang w:val="en-US"/>
-              </w:rPr>
-            </w:pPr>
-            <w:r>
-              <w:object w:dxaOrig="4425" w:dyaOrig="3090">
-                <v:shape id="_x0000_i1026" type="#_x0000_t75" style="width:153pt;height:107.25pt" o:ole="" o:bordertopcolor="this" o:borderleftcolor="this" o:borderbottomcolor="this" o:borderrightcolor="this">
-                  <v:imagedata r:id="rId18" o:title=""/>
+            <w:hyperlink r:id="rId21" w:history="1">
+              <w:r>
+                <w:rPr>
+                  <w:rStyle w:val="a4"/>
+                  <w:rFonts w:ascii="Times New Roman" w:hAnsi="Times New Roman" w:cs="Times New Roman"/>
+                  <w:sz w:val="18"/>
+                  <w:lang w:val="en-US"/>
+                </w:rPr>
+                <w:t>https://usegalaxy.eu/root?tool_id=CONVERTER_interval_to_bed_0</w:t>
+              </w:r>
+            </w:hyperlink>
+            <w:r>
+              <w:rPr>
+                <w:rFonts w:ascii="Times New Roman" w:hAnsi="Times New Roman" w:cs="Times New Roman"/>
+                <w:sz w:val="18"/>
+                <w:lang w:val="en-US"/>
+              </w:rPr>
+              <w:t xml:space="preserve"> </w:t>
+            </w:r>
+          </w:p>
+        </w:tc>
+      </w:tr>
+      <w:tr>
+        <w:trPr>
+          <w:trHeight w:val="315"/>
+        </w:trPr>
+        <w:tc>
+          <w:tcPr>
+            <w:tcW w:w="1384" w:type="dxa"/>
+            <w:shd w:val="clear" w:color="auto" w:fill="DBE5F1" w:themeFill="accent1" w:themeFillTint="33"/>
+          </w:tcPr>
+          <w:p>
+            <w:pPr>
+              <w:rPr>
+                <w:rFonts w:ascii="Times New Roman" w:hAnsi="Times New Roman" w:cs="Times New Roman"/>
+                <w:b/>
+                <w:bCs/>
+                <w:sz w:val="20"/>
+                <w:szCs w:val="16"/>
+                <w:lang w:val="en-US"/>
+              </w:rPr>
+            </w:pPr>
+            <w:r>
+              <w:rPr>
+                <w:rFonts w:ascii="Times New Roman" w:hAnsi="Times New Roman" w:cs="Times New Roman"/>
+                <w:b/>
+                <w:bCs/>
+                <w:sz w:val="20"/>
+                <w:szCs w:val="16"/>
+                <w:lang w:val="en-US"/>
+              </w:rPr>
+              <w:t>Intersec</w:t>
+            </w:r>
+            <w:r>
+              <w:rPr>
+                <w:rFonts w:ascii="Times New Roman" w:hAnsi="Times New Roman" w:cs="Times New Roman"/>
+                <w:b/>
+                <w:bCs/>
+                <w:sz w:val="20"/>
+                <w:szCs w:val="16"/>
+                <w:lang w:val="en-US"/>
+              </w:rPr>
+              <w:t>t</w:t>
+            </w:r>
+          </w:p>
+        </w:tc>
+        <w:tc>
+          <w:tcPr>
+            <w:tcW w:w="2105" w:type="dxa"/>
+          </w:tcPr>
+          <w:p>
+            <w:pPr>
+              <w:rPr>
+                <w:rFonts w:ascii="Times New Roman" w:hAnsi="Times New Roman" w:cs="Times New Roman"/>
+                <w:sz w:val="20"/>
+                <w:szCs w:val="16"/>
+                <w:lang w:val="en-US"/>
+              </w:rPr>
+            </w:pPr>
+            <w:r>
+              <w:rPr>
+                <w:rFonts w:ascii="Times New Roman" w:hAnsi="Times New Roman" w:cs="Times New Roman"/>
+                <w:b/>
+                <w:sz w:val="20"/>
+                <w:szCs w:val="16"/>
+                <w:lang w:val="en-US"/>
+              </w:rPr>
+              <w:t>Intersect the intervals</w:t>
+            </w:r>
+            <w:r>
+              <w:rPr>
+                <w:rFonts w:ascii="Times New Roman" w:hAnsi="Times New Roman" w:cs="Times New Roman"/>
+                <w:sz w:val="20"/>
+                <w:szCs w:val="16"/>
+                <w:lang w:val="en-US"/>
+              </w:rPr>
+              <w:t xml:space="preserve"> of two datasets</w:t>
+            </w:r>
+          </w:p>
+          <w:p>
+            <w:pPr>
+              <w:rPr>
+                <w:rFonts w:ascii="Times New Roman" w:hAnsi="Times New Roman" w:cs="Times New Roman"/>
+                <w:b/>
+                <w:sz w:val="20"/>
+                <w:szCs w:val="16"/>
+                <w:lang w:val="en-US"/>
+              </w:rPr>
+            </w:pPr>
+          </w:p>
+        </w:tc>
+        <w:tc>
+          <w:tcPr>
+            <w:tcW w:w="4557" w:type="dxa"/>
+          </w:tcPr>
+          <w:p>
+            <w:pPr>
+              <w:rPr>
+                <w:rFonts w:ascii="Segoe UI" w:hAnsi="Segoe UI" w:cs="Segoe UI"/>
+                <w:color w:val="212529"/>
+                <w:shd w:val="clear" w:color="auto" w:fill="FFFFFF"/>
+                <w:lang w:val="en-US"/>
+              </w:rPr>
+            </w:pPr>
+            <w:r>
+              <w:object w:dxaOrig="3510" w:dyaOrig="3465">
+                <v:shape id="_x0000_i1029" type="#_x0000_t75" style="width:12pt;height:12pt" o:ole="">
+                  <v:imagedata r:id="rId13" o:title=""/>
+                </v:shape>
+                <o:OLEObject Type="Embed" ProgID="PBrush" ShapeID="_x0000_i1029" DrawAspect="Content" ObjectID="_1697312524" r:id="rId22"/>
+              </w:object>
+            </w:r>
+            <w:r>
+              <w:rPr>
+                <w:rFonts w:ascii="Times New Roman" w:hAnsi="Times New Roman" w:cs="Times New Roman"/>
+                <w:sz w:val="18"/>
+                <w:lang w:val="en-US"/>
+              </w:rPr>
+              <w:t>Use "edit attributes" to set chromosome, start, end, and strand column</w:t>
+            </w:r>
+            <w:r>
+              <w:rPr>
+                <w:rFonts w:ascii="Times New Roman" w:hAnsi="Times New Roman" w:cs="Times New Roman"/>
+                <w:sz w:val="18"/>
+                <w:lang w:val="en-US"/>
+              </w:rPr>
+              <w:t>s to set file to interval format if it doesn’t appear in the pulldown menu</w:t>
+            </w:r>
+            <w:r>
+              <w:rPr>
+                <w:rFonts w:ascii="Segoe UI" w:hAnsi="Segoe UI" w:cs="Segoe UI"/>
+                <w:color w:val="212529"/>
+                <w:shd w:val="clear" w:color="auto" w:fill="FFFFFF"/>
+                <w:lang w:val="en-US"/>
+              </w:rPr>
+              <w:t xml:space="preserve"> </w:t>
+            </w:r>
+          </w:p>
+          <w:p>
+            <w:pPr>
+              <w:rPr>
+                <w:rFonts w:ascii="Times New Roman" w:hAnsi="Times New Roman" w:cs="Times New Roman"/>
+                <w:sz w:val="18"/>
+                <w:lang w:val="en-US"/>
+              </w:rPr>
+            </w:pPr>
+            <w:r>
+              <w:object w:dxaOrig="3840" w:dyaOrig="3840">
+                <v:shape id="_x0000_i1028" type="#_x0000_t75" style="width:15.45pt;height:15.45pt" o:ole="">
+                  <v:imagedata r:id="rId16" o:title=""/>
+                </v:shape>
+                <o:OLEObject Type="Embed" ProgID="PBrush" ShapeID="_x0000_i1028" DrawAspect="Content" ObjectID="_1697312525" r:id="rId23"/>
+              </w:object>
+            </w:r>
+            <w:r>
+              <w:rPr>
+                <w:rFonts w:ascii="Times New Roman" w:hAnsi="Times New Roman" w:cs="Times New Roman"/>
+                <w:sz w:val="18"/>
+                <w:lang w:val="en-US"/>
+              </w:rPr>
+              <w:t>T</w:t>
+            </w:r>
+            <w:r>
+              <w:rPr>
+                <w:rFonts w:ascii="Times New Roman" w:hAnsi="Times New Roman" w:cs="Times New Roman"/>
+                <w:sz w:val="18"/>
+                <w:lang w:val="en-US"/>
+              </w:rPr>
+              <w:t>he order of the datasets is important</w:t>
+            </w:r>
+          </w:p>
+          <w:p>
+            <w:pPr>
+              <w:rPr>
+                <w:rFonts w:ascii="Times New Roman" w:hAnsi="Times New Roman" w:cs="Times New Roman"/>
+                <w:sz w:val="18"/>
+                <w:lang w:val="en-US"/>
+              </w:rPr>
+            </w:pPr>
+          </w:p>
+          <w:p>
+            <w:pPr>
+              <w:rPr>
+                <w:rFonts w:ascii="Times New Roman" w:hAnsi="Times New Roman" w:cs="Times New Roman"/>
+                <w:b/>
+                <w:sz w:val="18"/>
+                <w:lang w:val="en-US"/>
+              </w:rPr>
+            </w:pPr>
+            <w:r>
+              <w:rPr>
+                <w:rFonts w:ascii="Times New Roman" w:hAnsi="Times New Roman" w:cs="Times New Roman"/>
+                <w:b/>
+                <w:sz w:val="18"/>
+                <w:lang w:val="en-US"/>
+              </w:rPr>
+              <w:t xml:space="preserve">Parameters </w:t>
+            </w:r>
+          </w:p>
+          <w:p>
+            <w:pPr>
+              <w:rPr>
+                <w:rFonts w:ascii="Times New Roman" w:hAnsi="Times New Roman" w:cs="Times New Roman"/>
+                <w:b/>
+                <w:sz w:val="18"/>
+                <w:lang w:val="en-US"/>
+              </w:rPr>
+            </w:pPr>
+            <w:r>
+              <w:rPr>
+                <w:rFonts w:ascii="Times New Roman" w:hAnsi="Times New Roman" w:cs="Times New Roman"/>
+                <w:b/>
+                <w:sz w:val="18"/>
+                <w:lang w:val="en-US"/>
+              </w:rPr>
+              <w:t>Return</w:t>
+            </w:r>
+            <w:r>
+              <w:rPr>
+                <w:rFonts w:ascii="Times New Roman" w:hAnsi="Times New Roman" w:cs="Times New Roman"/>
+                <w:b/>
+                <w:sz w:val="18"/>
+                <w:lang w:val="en-US"/>
+              </w:rPr>
+              <w:t xml:space="preserve">: </w:t>
+            </w:r>
+            <w:r>
+              <w:rPr>
+                <w:rFonts w:ascii="Times New Roman" w:hAnsi="Times New Roman" w:cs="Times New Roman"/>
+                <w:sz w:val="18"/>
+                <w:lang w:val="en-US"/>
+              </w:rPr>
+              <w:t>Overlapping intervals</w:t>
+            </w:r>
+            <w:r>
+              <w:rPr>
+                <w:rFonts w:ascii="Times New Roman" w:hAnsi="Times New Roman" w:cs="Times New Roman"/>
+                <w:b/>
+                <w:sz w:val="18"/>
+                <w:lang w:val="en-US"/>
+              </w:rPr>
+              <w:t xml:space="preserve"> | </w:t>
+            </w:r>
+            <w:r>
+              <w:rPr>
+                <w:rFonts w:ascii="Times New Roman" w:hAnsi="Times New Roman" w:cs="Times New Roman"/>
+                <w:sz w:val="18"/>
+                <w:lang w:val="en-US"/>
+              </w:rPr>
+              <w:t>Overlapping pieces of intervals</w:t>
+            </w:r>
+            <w:r>
+              <w:rPr>
+                <w:rFonts w:ascii="Times New Roman" w:hAnsi="Times New Roman" w:cs="Times New Roman"/>
+                <w:b/>
+                <w:sz w:val="18"/>
+                <w:lang w:val="en-US"/>
+              </w:rPr>
+              <w:t xml:space="preserve"> </w:t>
+            </w:r>
+          </w:p>
+          <w:p>
+            <w:pPr>
+              <w:rPr>
+                <w:rFonts w:ascii="Times New Roman" w:hAnsi="Times New Roman" w:cs="Times New Roman"/>
+                <w:sz w:val="18"/>
+                <w:lang w:val="en-US"/>
+              </w:rPr>
+            </w:pPr>
+            <w:r>
+              <w:rPr>
+                <w:rFonts w:ascii="Times New Roman" w:hAnsi="Times New Roman" w:cs="Times New Roman"/>
+                <w:b/>
+                <w:sz w:val="18"/>
+                <w:lang w:val="en-US"/>
+              </w:rPr>
+              <w:t xml:space="preserve">Of </w:t>
+            </w:r>
+            <w:r>
+              <w:rPr>
+                <w:rFonts w:ascii="Times New Roman" w:hAnsi="Times New Roman" w:cs="Times New Roman"/>
+                <w:sz w:val="18"/>
+                <w:lang w:val="en-US"/>
+              </w:rPr>
+              <w:t xml:space="preserve">first dataset: </w:t>
+            </w:r>
+            <w:r>
+              <w:rPr>
+                <w:rFonts w:ascii="Times New Roman" w:hAnsi="Times New Roman" w:cs="Times New Roman"/>
+                <w:b/>
+                <w:sz w:val="18"/>
+                <w:lang w:val="en-US"/>
+              </w:rPr>
+              <w:t>[</w:t>
+            </w:r>
+            <w:r>
+              <w:rPr>
+                <w:rFonts w:ascii="Times New Roman" w:hAnsi="Times New Roman" w:cs="Times New Roman"/>
+                <w:b/>
+                <w:sz w:val="18"/>
+                <w:highlight w:val="yellow"/>
+                <w:lang w:val="en-US"/>
+              </w:rPr>
+              <w:t>the UCSC file format BED</w:t>
+            </w:r>
+            <w:r>
+              <w:rPr>
+                <w:rFonts w:ascii="Times New Roman" w:hAnsi="Times New Roman" w:cs="Times New Roman"/>
+                <w:b/>
+                <w:sz w:val="18"/>
+                <w:lang w:val="en-US"/>
+              </w:rPr>
+              <w:t>]</w:t>
+            </w:r>
+          </w:p>
+          <w:p>
+            <w:pPr>
+              <w:rPr>
+                <w:rFonts w:ascii="Times New Roman" w:hAnsi="Times New Roman" w:cs="Times New Roman"/>
+                <w:b/>
+                <w:sz w:val="18"/>
+                <w:lang w:val="en-US"/>
+              </w:rPr>
+            </w:pPr>
+            <w:r>
+              <w:rPr>
+                <w:rFonts w:ascii="Times New Roman" w:hAnsi="Times New Roman" w:cs="Times New Roman"/>
+                <w:b/>
+                <w:sz w:val="18"/>
+                <w:lang w:val="en-US"/>
+              </w:rPr>
+              <w:t>that intersect</w:t>
+            </w:r>
+            <w:r>
+              <w:rPr>
+                <w:rFonts w:ascii="Times New Roman" w:hAnsi="Times New Roman" w:cs="Times New Roman"/>
+                <w:b/>
+                <w:sz w:val="18"/>
+              </w:rPr>
+              <w:t xml:space="preserve"> </w:t>
+            </w:r>
+            <w:r>
+              <w:rPr>
+                <w:rFonts w:ascii="Times New Roman" w:hAnsi="Times New Roman" w:cs="Times New Roman"/>
+                <w:sz w:val="18"/>
+                <w:lang w:val="en-US"/>
+              </w:rPr>
+              <w:t>s</w:t>
+            </w:r>
+            <w:r>
+              <w:rPr>
+                <w:rFonts w:ascii="Times New Roman" w:hAnsi="Times New Roman" w:cs="Times New Roman"/>
+                <w:sz w:val="18"/>
+                <w:lang w:val="en-US"/>
+              </w:rPr>
+              <w:t>econd dataset</w:t>
+            </w:r>
+            <w:r>
+              <w:rPr>
+                <w:rFonts w:ascii="Times New Roman" w:hAnsi="Times New Roman" w:cs="Times New Roman"/>
+                <w:b/>
+                <w:sz w:val="18"/>
+              </w:rPr>
+              <w:t>:</w:t>
+            </w:r>
+            <w:r>
+              <w:rPr>
+                <w:rFonts w:ascii="Times New Roman" w:hAnsi="Times New Roman" w:cs="Times New Roman"/>
+                <w:b/>
+                <w:sz w:val="18"/>
+                <w:lang w:val="en-US"/>
+              </w:rPr>
+              <w:t xml:space="preserve"> </w:t>
+            </w:r>
+          </w:p>
+          <w:p>
+            <w:pPr>
+              <w:rPr>
+                <w:lang w:val="en-US"/>
+              </w:rPr>
+            </w:pPr>
+            <w:r>
+              <w:rPr>
+                <w:rFonts w:ascii="Times New Roman" w:hAnsi="Times New Roman" w:cs="Times New Roman"/>
+                <w:b/>
+                <w:sz w:val="18"/>
+                <w:lang w:val="en-US"/>
+              </w:rPr>
+              <w:t>for at least</w:t>
+            </w:r>
+            <w:r>
+              <w:rPr>
+                <w:rFonts w:ascii="Times New Roman" w:hAnsi="Times New Roman" w:cs="Times New Roman"/>
+                <w:b/>
+                <w:sz w:val="18"/>
+                <w:lang w:val="en-US"/>
+              </w:rPr>
+              <w:t xml:space="preserve">: </w:t>
+            </w:r>
+            <w:r>
+              <w:rPr>
+                <w:rFonts w:ascii="Times New Roman" w:hAnsi="Times New Roman" w:cs="Times New Roman"/>
+                <w:b/>
+                <w:sz w:val="18"/>
+                <w:lang w:val="en-US"/>
+              </w:rPr>
+              <w:t>[1 or more]</w:t>
+            </w:r>
+          </w:p>
+        </w:tc>
+        <w:tc>
+          <w:tcPr>
+            <w:tcW w:w="2849" w:type="dxa"/>
+          </w:tcPr>
+          <w:p>
+            <w:pPr>
+              <w:rPr>
+                <w:rFonts w:ascii="Times New Roman" w:hAnsi="Times New Roman" w:cs="Times New Roman"/>
+                <w:sz w:val="18"/>
+                <w:lang w:val="en-US"/>
+              </w:rPr>
+            </w:pPr>
+            <w:r>
+              <w:rPr>
+                <w:rFonts w:ascii="Times New Roman" w:hAnsi="Times New Roman" w:cs="Times New Roman"/>
+                <w:sz w:val="18"/>
+                <w:lang w:val="en-US"/>
+              </w:rPr>
+              <w:t>T</w:t>
+            </w:r>
+            <w:r>
+              <w:rPr>
+                <w:rFonts w:ascii="Times New Roman" w:hAnsi="Times New Roman" w:cs="Times New Roman"/>
+                <w:sz w:val="18"/>
+                <w:lang w:val="en-US"/>
+              </w:rPr>
+              <w:t xml:space="preserve">he intersection of two queries </w:t>
+            </w:r>
+            <w:r>
+              <w:rPr>
+                <w:rFonts w:ascii="Times New Roman" w:hAnsi="Times New Roman" w:cs="Times New Roman"/>
+                <w:sz w:val="18"/>
+                <w:lang w:val="en-US"/>
+              </w:rPr>
+              <w:t xml:space="preserve">that </w:t>
+            </w:r>
+            <w:r>
+              <w:rPr>
+                <w:rFonts w:ascii="Times New Roman" w:hAnsi="Times New Roman" w:cs="Times New Roman"/>
+                <w:sz w:val="18"/>
+                <w:lang w:val="en-US"/>
+              </w:rPr>
+              <w:t xml:space="preserve">are </w:t>
+            </w:r>
+            <w:r>
+              <w:rPr>
+                <w:rFonts w:ascii="Times New Roman" w:hAnsi="Times New Roman" w:cs="Times New Roman"/>
+                <w:sz w:val="18"/>
+                <w:lang w:val="en-US"/>
+              </w:rPr>
+              <w:t>found</w:t>
+            </w:r>
+            <w:r>
+              <w:rPr>
+                <w:rFonts w:ascii="Times New Roman" w:hAnsi="Times New Roman" w:cs="Times New Roman"/>
+                <w:sz w:val="18"/>
+                <w:lang w:val="en-US"/>
+              </w:rPr>
+              <w:t>.</w:t>
+            </w:r>
+          </w:p>
+          <w:p>
+            <w:pPr>
+              <w:rPr>
+                <w:rFonts w:ascii="Times New Roman" w:hAnsi="Times New Roman" w:cs="Times New Roman"/>
+                <w:sz w:val="18"/>
+                <w:lang w:val="en-US"/>
+              </w:rPr>
+            </w:pPr>
+          </w:p>
+        </w:tc>
+        <w:tc>
+          <w:tcPr>
+            <w:tcW w:w="4443" w:type="dxa"/>
+          </w:tcPr>
+          <w:p>
+            <w:pPr>
+              <w:rPr>
+                <w:rFonts w:ascii="Times New Roman" w:hAnsi="Times New Roman" w:cs="Times New Roman"/>
+                <w:b/>
+                <w:sz w:val="18"/>
+                <w:lang w:val="en-US"/>
+              </w:rPr>
+            </w:pPr>
+            <w:r>
+              <w:rPr>
+                <w:rFonts w:ascii="Times New Roman" w:hAnsi="Times New Roman" w:cs="Times New Roman"/>
+                <w:sz w:val="18"/>
+                <w:lang w:val="en-US"/>
+              </w:rPr>
+              <w:t xml:space="preserve"> i.e.</w:t>
+            </w:r>
+            <w:r>
+              <w:rPr>
+                <w:rFonts w:ascii="Times New Roman" w:hAnsi="Times New Roman" w:cs="Times New Roman"/>
+                <w:sz w:val="18"/>
+                <w:lang w:val="en-US"/>
+              </w:rPr>
+              <w:t xml:space="preserve"> task could be</w:t>
+            </w:r>
+            <w:r>
+              <w:rPr>
+                <w:rFonts w:ascii="Times New Roman" w:hAnsi="Times New Roman" w:cs="Times New Roman"/>
+                <w:sz w:val="18"/>
+                <w:lang w:val="en-US"/>
+              </w:rPr>
+              <w:t xml:space="preserve"> to extract the genes which overlap/intersect with </w:t>
+            </w:r>
+            <w:r>
+              <w:rPr>
+                <w:rFonts w:ascii="Times New Roman" w:hAnsi="Times New Roman" w:cs="Times New Roman"/>
+                <w:sz w:val="18"/>
+                <w:lang w:val="en-US"/>
+              </w:rPr>
+              <w:t xml:space="preserve"> </w:t>
+            </w:r>
+            <w:r>
+              <w:rPr>
+                <w:rFonts w:ascii="Times New Roman" w:hAnsi="Times New Roman" w:cs="Times New Roman"/>
+                <w:sz w:val="18"/>
+                <w:lang w:val="en-US"/>
+              </w:rPr>
+              <w:t>peaks</w:t>
+            </w:r>
+            <w:r>
+              <w:rPr>
+                <w:rFonts w:ascii="Times New Roman" w:hAnsi="Times New Roman" w:cs="Times New Roman"/>
+                <w:sz w:val="18"/>
+                <w:lang w:val="en-US"/>
+              </w:rPr>
+              <w:t xml:space="preserve"> regions </w:t>
+            </w:r>
+            <w:r>
+              <w:rPr>
+                <w:rFonts w:ascii="Times New Roman" w:hAnsi="Times New Roman" w:cs="Times New Roman"/>
+                <w:sz w:val="18"/>
+                <w:lang w:val="en-US"/>
+              </w:rPr>
+              <w:t xml:space="preserve">in a </w:t>
+            </w:r>
+            <w:r>
+              <w:rPr>
+                <w:rFonts w:ascii="Times New Roman" w:hAnsi="Times New Roman" w:cs="Times New Roman"/>
+                <w:sz w:val="18"/>
+                <w:lang w:val="en-US"/>
+              </w:rPr>
+              <w:t xml:space="preserve">dataset </w:t>
+            </w:r>
+            <w:r>
+              <w:rPr>
+                <w:rFonts w:ascii="Times New Roman" w:hAnsi="Times New Roman" w:cs="Times New Roman"/>
+                <w:sz w:val="18"/>
+                <w:lang w:val="en-US"/>
+              </w:rPr>
+              <w:t xml:space="preserve"> </w:t>
+            </w:r>
+            <w:r>
+              <w:rPr>
+                <w:rFonts w:ascii="Times New Roman" w:hAnsi="Times New Roman" w:cs="Times New Roman"/>
+                <w:b/>
+                <w:sz w:val="18"/>
+                <w:lang w:val="en-US"/>
+              </w:rPr>
+              <w:t xml:space="preserve">OR </w:t>
+            </w:r>
+          </w:p>
+          <w:p>
+            <w:pPr>
+              <w:rPr>
+                <w:rFonts w:ascii="Times New Roman" w:hAnsi="Times New Roman" w:cs="Times New Roman"/>
+                <w:sz w:val="18"/>
+                <w:lang w:val="en-US"/>
+              </w:rPr>
+            </w:pPr>
+            <w:r>
+              <w:rPr>
+                <w:rFonts w:ascii="Times New Roman" w:hAnsi="Times New Roman" w:cs="Times New Roman"/>
+                <w:sz w:val="18"/>
+                <w:lang w:val="en-US"/>
+              </w:rPr>
+              <w:t>e.g.</w:t>
+            </w:r>
+            <w:r>
+              <w:rPr>
+                <w:rFonts w:ascii="Times New Roman" w:hAnsi="Times New Roman" w:cs="Times New Roman"/>
+                <w:sz w:val="18"/>
+                <w:lang w:val="en-US"/>
+              </w:rPr>
+              <w:t xml:space="preserve"> to </w:t>
+            </w:r>
+            <w:r>
+              <w:rPr>
+                <w:rFonts w:ascii="Times New Roman" w:hAnsi="Times New Roman" w:cs="Times New Roman"/>
+                <w:sz w:val="18"/>
+                <w:lang w:val="en-US"/>
+              </w:rPr>
+              <w:t xml:space="preserve">find </w:t>
+            </w:r>
+            <w:r>
+              <w:rPr>
+                <w:rFonts w:ascii="Times New Roman" w:hAnsi="Times New Roman" w:cs="Times New Roman"/>
+                <w:sz w:val="18"/>
+                <w:lang w:val="en-US"/>
+              </w:rPr>
+              <w:t>all exons containing repeats</w:t>
+            </w:r>
+            <w:r>
+              <w:rPr>
+                <w:rFonts w:ascii="Times New Roman" w:hAnsi="Times New Roman" w:cs="Times New Roman"/>
+                <w:sz w:val="18"/>
+                <w:lang w:val="en-US"/>
+              </w:rPr>
+              <w:t xml:space="preserve"> </w:t>
+            </w:r>
+            <w:r>
+              <w:rPr>
+                <w:rFonts w:ascii="Times New Roman" w:hAnsi="Times New Roman" w:cs="Times New Roman"/>
+                <w:b/>
+                <w:sz w:val="18"/>
+                <w:lang w:val="en-US"/>
+              </w:rPr>
+              <w:t>OR</w:t>
+            </w:r>
+            <w:r>
+              <w:rPr>
+                <w:rFonts w:ascii="Times New Roman" w:hAnsi="Times New Roman" w:cs="Times New Roman"/>
+                <w:b/>
+                <w:sz w:val="18"/>
+                <w:lang w:val="en-US"/>
+              </w:rPr>
+              <w:t xml:space="preserve"> </w:t>
+            </w:r>
+            <w:r>
+              <w:rPr>
+                <w:rFonts w:ascii="Times New Roman" w:hAnsi="Times New Roman" w:cs="Times New Roman"/>
+                <w:sz w:val="18"/>
+                <w:lang w:val="en-US"/>
+              </w:rPr>
+              <w:t xml:space="preserve"> all regions that are both exonic and repetitive</w:t>
+            </w:r>
+          </w:p>
+          <w:p>
+            <w:pPr>
+              <w:rPr>
+                <w:rFonts w:ascii="Times New Roman" w:hAnsi="Times New Roman" w:cs="Times New Roman"/>
+                <w:noProof/>
+                <w:sz w:val="18"/>
+                <w:lang w:val="en-US" w:eastAsia="ru-RU"/>
+              </w:rPr>
+            </w:pPr>
+            <w:r>
+              <w:rPr>
+                <w:rFonts w:ascii="Times New Roman" w:hAnsi="Times New Roman" w:cs="Times New Roman"/>
+                <w:noProof/>
+                <w:sz w:val="18"/>
+                <w:lang w:eastAsia="ru-RU"/>
+              </w:rPr>
+              <w:pict>
+                <v:shape id="_x0000_i1027" type="#_x0000_t75" style="width:185.15pt;height:64.3pt" o:bordertopcolor="this" o:borderleftcolor="this" o:borderbottomcolor="this" o:borderrightcolor="this">
+                  <v:imagedata r:id="rId24" o:title="intersect_meaning" cropbottom="4111f" cropleft="6138f" cropright="4092f"/>
                   <w10:bordertop type="single" width="4"/>
                   <w10:borderleft type="single" width="4"/>
                   <w10:borderbottom type="single" width="4"/>
                   <w10:borderright type="single" width="4"/>
                 </v:shape>
-                <o:OLEObject Type="Embed" ProgID="PBrush" ShapeID="_x0000_i1026" DrawAspect="Content" ObjectID="_1696979672" r:id="rId19"/>
+              </w:pict>
+            </w:r>
+          </w:p>
+          <w:p>
+            <w:pPr>
+              <w:rPr>
+                <w:rFonts w:ascii="Times New Roman" w:hAnsi="Times New Roman" w:cs="Times New Roman"/>
+                <w:sz w:val="18"/>
+                <w:lang w:val="en-US"/>
+              </w:rPr>
+            </w:pPr>
+            <w:hyperlink r:id="rId25" w:history="1">
+              <w:r>
+                <w:rPr>
+                  <w:rStyle w:val="a4"/>
+                  <w:rFonts w:ascii="Times New Roman" w:hAnsi="Times New Roman" w:cs="Times New Roman"/>
+                  <w:sz w:val="18"/>
+                  <w:lang w:val="en-US"/>
+                </w:rPr>
+                <w:t>https://usegalaxy.eu/root?tool_id=toolshed.g2.bx.psu.edu/repos/devteam/intersect/gops_intersect_1/1.0.0</w:t>
+              </w:r>
+            </w:hyperlink>
+            <w:r>
+              <w:rPr>
+                <w:rFonts w:ascii="Times New Roman" w:hAnsi="Times New Roman" w:cs="Times New Roman"/>
+                <w:sz w:val="18"/>
+                <w:lang w:val="en-US"/>
+              </w:rPr>
+              <w:t xml:space="preserve"> </w:t>
+            </w:r>
+          </w:p>
+        </w:tc>
+      </w:tr>
+      <w:tr>
+        <w:trPr>
+          <w:trHeight w:val="315"/>
+        </w:trPr>
+        <w:tc>
+          <w:tcPr>
+            <w:tcW w:w="1384" w:type="dxa"/>
+            <w:shd w:val="clear" w:color="auto" w:fill="DBE5F1" w:themeFill="accent1" w:themeFillTint="33"/>
+          </w:tcPr>
+          <w:p>
+            <w:pPr>
+              <w:rPr>
+                <w:rFonts w:ascii="Times New Roman" w:hAnsi="Times New Roman" w:cs="Times New Roman"/>
+                <w:b/>
+                <w:bCs/>
+                <w:sz w:val="20"/>
+                <w:szCs w:val="16"/>
+                <w:lang w:val="en-US"/>
+              </w:rPr>
+            </w:pPr>
+            <w:r>
+              <w:rPr>
+                <w:rFonts w:ascii="Times New Roman" w:hAnsi="Times New Roman" w:cs="Times New Roman"/>
+                <w:b/>
+                <w:sz w:val="20"/>
+                <w:szCs w:val="16"/>
+                <w:lang w:val="en-US"/>
+              </w:rPr>
+              <w:t>Group</w:t>
+            </w:r>
+            <w:r>
+              <w:rPr>
+                <w:rFonts w:ascii="Times New Roman" w:hAnsi="Times New Roman" w:cs="Times New Roman"/>
+                <w:sz w:val="20"/>
+                <w:szCs w:val="16"/>
+                <w:lang w:val="en-US"/>
+              </w:rPr>
+              <w:t> data by a column and perform aggregate operation on other columns.</w:t>
+            </w:r>
+          </w:p>
+        </w:tc>
+        <w:tc>
+          <w:tcPr>
+            <w:tcW w:w="2105" w:type="dxa"/>
+          </w:tcPr>
+          <w:p>
+            <w:pPr>
+              <w:rPr>
+                <w:rFonts w:ascii="Times New Roman" w:hAnsi="Times New Roman" w:cs="Times New Roman"/>
+                <w:sz w:val="20"/>
+                <w:szCs w:val="16"/>
+                <w:lang w:val="en-US"/>
+              </w:rPr>
+            </w:pPr>
+            <w:r>
+              <w:rPr>
+                <w:rFonts w:ascii="Times New Roman" w:hAnsi="Times New Roman" w:cs="Times New Roman"/>
+                <w:sz w:val="18"/>
+                <w:lang w:val="en-US"/>
+              </w:rPr>
+              <w:t>This tool allows you to group the input dataset by a particular column and perform aggregate functions: Mean, Median, Mode, Sum, Max, Min, Count, Concatenate, and Randomly pick on any column(s).</w:t>
+            </w:r>
+          </w:p>
+        </w:tc>
+        <w:tc>
+          <w:tcPr>
+            <w:tcW w:w="4557" w:type="dxa"/>
+          </w:tcPr>
+          <w:p>
+            <w:pPr>
+              <w:rPr>
+                <w:rFonts w:ascii="Times New Roman" w:hAnsi="Times New Roman" w:cs="Times New Roman"/>
+                <w:sz w:val="20"/>
+                <w:szCs w:val="16"/>
+              </w:rPr>
+            </w:pPr>
+            <w:r>
+              <w:rPr>
+                <w:rFonts w:ascii="Times New Roman" w:hAnsi="Times New Roman" w:cs="Times New Roman"/>
+                <w:b/>
+                <w:sz w:val="18"/>
+                <w:lang w:val="en-US"/>
+              </w:rPr>
+              <w:t>Select Data:</w:t>
+            </w:r>
+            <w:r>
+              <w:rPr>
+                <w:rFonts w:ascii="Times New Roman" w:hAnsi="Times New Roman" w:cs="Times New Roman"/>
+                <w:sz w:val="20"/>
+                <w:szCs w:val="16"/>
+                <w:lang w:val="en-US"/>
+              </w:rPr>
+              <w:t xml:space="preserve"> [</w:t>
+            </w:r>
+            <w:r>
+              <w:rPr>
+                <w:rFonts w:ascii="Times New Roman" w:hAnsi="Times New Roman" w:cs="Times New Roman"/>
+                <w:sz w:val="20"/>
+                <w:szCs w:val="16"/>
+                <w:lang w:val="en-US"/>
+              </w:rPr>
+              <w:t>Data input 'input1' (tabular)</w:t>
+            </w:r>
+            <w:r>
+              <w:rPr>
+                <w:rFonts w:ascii="Times New Roman" w:hAnsi="Times New Roman" w:cs="Times New Roman"/>
+                <w:sz w:val="20"/>
+                <w:szCs w:val="16"/>
+                <w:lang w:val="en-US"/>
+              </w:rPr>
+              <w:t>]</w:t>
+            </w:r>
+          </w:p>
+          <w:p>
+            <w:pPr>
+              <w:rPr>
+                <w:rFonts w:ascii="Times New Roman" w:hAnsi="Times New Roman" w:cs="Times New Roman"/>
+                <w:sz w:val="20"/>
+                <w:szCs w:val="16"/>
+                <w:lang w:val="en-US"/>
+              </w:rPr>
+            </w:pPr>
+            <w:r>
+              <w:rPr>
+                <w:rFonts w:ascii="Times New Roman" w:hAnsi="Times New Roman" w:cs="Times New Roman"/>
+                <w:b/>
+                <w:sz w:val="20"/>
+                <w:szCs w:val="16"/>
+                <w:lang w:val="en-US"/>
+              </w:rPr>
+              <w:t>Group by column</w:t>
+            </w:r>
+            <w:r>
+              <w:rPr>
+                <w:rFonts w:ascii="Times New Roman" w:hAnsi="Times New Roman" w:cs="Times New Roman"/>
+                <w:sz w:val="20"/>
+                <w:szCs w:val="16"/>
+                <w:lang w:val="en-US"/>
+              </w:rPr>
+              <w:t xml:space="preserve">: </w:t>
+            </w:r>
+            <w:r>
+              <w:rPr>
+                <w:rFonts w:ascii="Times New Roman" w:hAnsi="Times New Roman" w:cs="Times New Roman"/>
+                <w:sz w:val="20"/>
+                <w:szCs w:val="16"/>
+                <w:lang w:val="en-US"/>
+              </w:rPr>
+              <w:t>[</w:t>
+            </w:r>
+            <w:r>
+              <w:rPr>
+                <w:rFonts w:ascii="Times New Roman" w:hAnsi="Times New Roman" w:cs="Times New Roman"/>
+                <w:sz w:val="20"/>
+                <w:szCs w:val="16"/>
+                <w:lang w:val="en-US"/>
+              </w:rPr>
+              <w:t>column number</w:t>
+            </w:r>
+            <w:r>
+              <w:rPr>
+                <w:rFonts w:ascii="Times New Roman" w:hAnsi="Times New Roman" w:cs="Times New Roman"/>
+                <w:sz w:val="20"/>
+                <w:szCs w:val="16"/>
+                <w:lang w:val="en-US"/>
+              </w:rPr>
+              <w:t xml:space="preserve">] </w:t>
+            </w:r>
+          </w:p>
+          <w:p>
+            <w:pPr>
+              <w:rPr>
+                <w:rFonts w:ascii="Times New Roman" w:hAnsi="Times New Roman" w:cs="Times New Roman"/>
+                <w:b/>
+                <w:sz w:val="20"/>
+                <w:szCs w:val="16"/>
+                <w:lang w:val="en-US"/>
+              </w:rPr>
+            </w:pPr>
+            <w:r>
+              <w:rPr>
+                <w:rFonts w:ascii="Times New Roman" w:hAnsi="Times New Roman" w:cs="Times New Roman"/>
+                <w:b/>
+                <w:sz w:val="20"/>
+                <w:szCs w:val="16"/>
+                <w:lang w:val="en-US"/>
+              </w:rPr>
+              <w:t>Ignore case while grouping:</w:t>
+            </w:r>
+            <w:r>
+              <w:rPr>
+                <w:rFonts w:ascii="Times New Roman" w:hAnsi="Times New Roman" w:cs="Times New Roman"/>
+                <w:b/>
+                <w:sz w:val="20"/>
+                <w:szCs w:val="16"/>
+                <w:lang w:val="en-US"/>
+              </w:rPr>
+              <w:t xml:space="preserve"> </w:t>
+            </w:r>
+            <w:r>
+              <w:rPr>
+                <w:rFonts w:ascii="Times New Roman" w:hAnsi="Times New Roman" w:cs="Times New Roman"/>
+                <w:sz w:val="20"/>
+                <w:szCs w:val="16"/>
+                <w:lang w:val="en-US"/>
+              </w:rPr>
+              <w:t>[on|off]</w:t>
+            </w:r>
+          </w:p>
+          <w:p>
+            <w:pPr>
+              <w:rPr>
+                <w:rFonts w:ascii="Times New Roman" w:hAnsi="Times New Roman" w:cs="Times New Roman"/>
+                <w:b/>
+                <w:sz w:val="20"/>
+                <w:szCs w:val="16"/>
+                <w:lang w:val="en-US"/>
+              </w:rPr>
+            </w:pPr>
+            <w:r>
+              <w:rPr>
+                <w:rFonts w:ascii="Times New Roman" w:hAnsi="Times New Roman" w:cs="Times New Roman"/>
+                <w:b/>
+                <w:sz w:val="20"/>
+                <w:szCs w:val="16"/>
+                <w:lang w:val="en-US"/>
+              </w:rPr>
+              <w:t>Ignore lines beginning with these characters</w:t>
+            </w:r>
+            <w:r>
+              <w:rPr>
+                <w:rFonts w:ascii="Times New Roman" w:hAnsi="Times New Roman" w:cs="Times New Roman"/>
+                <w:b/>
+                <w:sz w:val="20"/>
+                <w:szCs w:val="16"/>
+                <w:lang w:val="en-US"/>
+              </w:rPr>
+              <w:t xml:space="preserve"> </w:t>
+            </w:r>
+            <w:r>
+              <w:rPr>
+                <w:rFonts w:ascii="Times New Roman" w:hAnsi="Times New Roman" w:cs="Times New Roman"/>
+                <w:sz w:val="20"/>
+                <w:szCs w:val="16"/>
+                <w:lang w:val="en-US"/>
+              </w:rPr>
+              <w:t>[character’s list]</w:t>
+            </w:r>
+          </w:p>
+          <w:p>
+            <w:pPr>
+              <w:rPr>
+                <w:rFonts w:ascii="Times New Roman" w:hAnsi="Times New Roman" w:cs="Times New Roman"/>
+                <w:sz w:val="20"/>
+                <w:szCs w:val="16"/>
+                <w:lang w:val="en-US"/>
+              </w:rPr>
+            </w:pPr>
+            <w:r>
+              <w:rPr>
+                <w:rFonts w:ascii="Times New Roman" w:hAnsi="Times New Roman" w:cs="Times New Roman"/>
+                <w:b/>
+                <w:sz w:val="18"/>
+                <w:lang w:val="en-US"/>
+              </w:rPr>
+              <w:t>Operation</w:t>
+            </w:r>
+            <w:r>
+              <w:rPr>
+                <w:rFonts w:ascii="Times New Roman" w:hAnsi="Times New Roman" w:cs="Times New Roman"/>
+                <w:b/>
+                <w:sz w:val="18"/>
+                <w:lang w:val="en-US"/>
+              </w:rPr>
+              <w:t>:</w:t>
+            </w:r>
+            <w:r>
+              <w:rPr>
+                <w:rFonts w:ascii="Times New Roman" w:hAnsi="Times New Roman" w:cs="Times New Roman"/>
+                <w:b/>
+                <w:sz w:val="18"/>
+                <w:lang w:val="en-US"/>
+              </w:rPr>
+              <w:t xml:space="preserve"> </w:t>
+            </w:r>
+            <w:r>
+              <w:rPr>
+                <w:rFonts w:ascii="Times New Roman" w:hAnsi="Times New Roman" w:cs="Times New Roman"/>
+                <w:sz w:val="20"/>
+                <w:szCs w:val="16"/>
+                <w:lang w:val="en-US"/>
+              </w:rPr>
+              <w:t>insert operation</w:t>
+            </w:r>
+            <w:r>
+              <w:rPr>
+                <w:rFonts w:ascii="Times New Roman" w:hAnsi="Times New Roman" w:cs="Times New Roman"/>
+                <w:b/>
+                <w:sz w:val="18"/>
+                <w:lang w:val="en-US"/>
+              </w:rPr>
+              <w:t xml:space="preserve"> [type e.g. mean &amp; on column &amp; round &amp;replace non numeric data |  </w:t>
+            </w:r>
+            <w:r>
+              <w:rPr>
+                <w:rFonts w:ascii="Times New Roman" w:hAnsi="Times New Roman" w:cs="Times New Roman"/>
+                <w:sz w:val="20"/>
+                <w:szCs w:val="16"/>
+                <w:lang w:val="en-US"/>
+              </w:rPr>
+              <w:t>leave empty for no replacements.]</w:t>
+            </w:r>
+          </w:p>
+          <w:p>
+            <w:pPr>
+              <w:rPr>
+                <w:rFonts w:ascii="Segoe UI" w:hAnsi="Segoe UI" w:cs="Segoe UI"/>
+                <w:color w:val="212529"/>
+                <w:shd w:val="clear" w:color="auto" w:fill="FFFFFF"/>
+                <w:lang w:val="en-US"/>
+              </w:rPr>
+            </w:pPr>
+            <w:r>
+              <w:rPr>
+                <w:rFonts w:ascii="Times New Roman" w:hAnsi="Times New Roman" w:cs="Times New Roman"/>
+                <w:sz w:val="20"/>
+                <w:szCs w:val="16"/>
+                <w:lang w:val="en-US"/>
+              </w:rPr>
+              <w:t xml:space="preserve"> </w:t>
+            </w:r>
+            <w:r>
+              <w:object w:dxaOrig="3510" w:dyaOrig="3465">
+                <v:shape id="_x0000_i1030" type="#_x0000_t75" style="width:12pt;height:12pt" o:ole="">
+                  <v:imagedata r:id="rId13" o:title=""/>
+                </v:shape>
+                <o:OLEObject Type="Embed" ProgID="PBrush" ShapeID="_x0000_i1030" DrawAspect="Content" ObjectID="_1697312526" r:id="rId26"/>
               </w:object>
             </w:r>
-          </w:p>
-          <w:p>
-            <w:pPr>
-              <w:rPr>
-                <w:lang w:val="en-US"/>
-              </w:rPr>
-            </w:pPr>
-          </w:p>
-          <w:p>
-            <w:pPr>
-              <w:rPr>
-                <w:lang w:val="en-US"/>
-              </w:rPr>
-            </w:pPr>
-          </w:p>
-          <w:p>
-            <w:pPr>
-              <w:rPr>
-                <w:lang w:val="en-US"/>
-              </w:rPr>
-            </w:pPr>
-            <w:r>
-              <w:rPr>
-                <w:rStyle w:val="a4"/>
+            <w:r>
+              <w:rPr>
+                <w:rFonts w:ascii="Times New Roman" w:hAnsi="Times New Roman" w:cs="Times New Roman"/>
+                <w:sz w:val="18"/>
+                <w:lang w:val="en-US"/>
+              </w:rPr>
+              <w:t>You can add several operations following one by one.</w:t>
+            </w:r>
+            <w:r>
+              <w:rPr>
+                <w:rFonts w:ascii="Segoe UI" w:hAnsi="Segoe UI" w:cs="Segoe UI"/>
+                <w:color w:val="212529"/>
+                <w:shd w:val="clear" w:color="auto" w:fill="FFFFFF"/>
+                <w:lang w:val="en-US"/>
+              </w:rPr>
+              <w:t xml:space="preserve"> </w:t>
+            </w:r>
+          </w:p>
+          <w:p>
+            <w:pPr>
+              <w:rPr>
+                <w:rFonts w:ascii="Times New Roman" w:hAnsi="Times New Roman" w:cs="Times New Roman"/>
+                <w:b/>
+                <w:sz w:val="18"/>
+                <w:lang w:val="en-US"/>
+              </w:rPr>
+            </w:pPr>
+            <w:r>
+              <w:rPr>
+                <w:rFonts w:ascii="Times New Roman" w:hAnsi="Times New Roman" w:cs="Times New Roman"/>
+                <w:sz w:val="18"/>
+                <w:lang w:val="en-US"/>
+              </w:rPr>
+              <w:object w:dxaOrig="3510" w:dyaOrig="3465">
+                <v:shape id="_x0000_i1031" type="#_x0000_t75" style="width:12pt;height:12pt" o:ole="">
+                  <v:imagedata r:id="rId13" o:title=""/>
+                </v:shape>
+                <o:OLEObject Type="Embed" ProgID="PBrush" ShapeID="_x0000_i1031" DrawAspect="Content" ObjectID="_1697312527" r:id="rId27"/>
+              </w:object>
+            </w:r>
+            <w:r>
+              <w:rPr>
+                <w:rFonts w:ascii="Times New Roman" w:hAnsi="Times New Roman" w:cs="Times New Roman"/>
+                <w:sz w:val="18"/>
+                <w:lang w:val="en-US"/>
+              </w:rPr>
+              <w:t>If your data is not TAB delimited, use </w:t>
+            </w:r>
+            <w:r>
+              <w:rPr>
+                <w:rFonts w:ascii="Times New Roman" w:hAnsi="Times New Roman" w:cs="Times New Roman"/>
                 <w:i/>
-                <w:sz w:val="18"/>
-                <w:lang w:val="en-US"/>
-              </w:rPr>
-              <w:t>https://usegalaxy.eu/root?tool_id=toolshed.g2.bx.psu.edu/repos/devteam/get_flanks/get_flanks1/1.0.0</w:t>
-            </w:r>
+                <w:iCs/>
+                <w:sz w:val="18"/>
+                <w:lang w:val="en-US"/>
+              </w:rPr>
+              <w:t>Text Manipulation-&gt;Convert</w:t>
+            </w:r>
+          </w:p>
+        </w:tc>
+        <w:tc>
+          <w:tcPr>
+            <w:tcW w:w="2849" w:type="dxa"/>
+          </w:tcPr>
+          <w:p>
+            <w:pPr>
+              <w:rPr>
+                <w:rFonts w:ascii="Times New Roman" w:hAnsi="Times New Roman" w:cs="Times New Roman"/>
+                <w:sz w:val="18"/>
+                <w:lang w:val="en-US"/>
+              </w:rPr>
+            </w:pPr>
+            <w:r>
+              <w:rPr>
+                <w:rFonts w:ascii="Times New Roman" w:hAnsi="Times New Roman" w:cs="Times New Roman"/>
+                <w:sz w:val="18"/>
+                <w:lang w:val="en-US"/>
+              </w:rPr>
+              <w:t xml:space="preserve">File Group on data with  executed grouping operations in TAB </w:t>
+            </w:r>
+            <w:r>
+              <w:rPr>
+                <w:rFonts w:ascii="Times New Roman" w:hAnsi="Times New Roman" w:cs="Times New Roman"/>
+                <w:sz w:val="18"/>
+                <w:lang w:val="en-US"/>
+              </w:rPr>
+              <w:t>format</w:t>
+            </w:r>
+          </w:p>
+        </w:tc>
+        <w:tc>
+          <w:tcPr>
+            <w:tcW w:w="4443" w:type="dxa"/>
+          </w:tcPr>
+          <w:p>
+            <w:pPr>
+              <w:rPr>
+                <w:rFonts w:ascii="Times New Roman" w:hAnsi="Times New Roman" w:cs="Times New Roman"/>
+                <w:sz w:val="18"/>
+                <w:lang w:val="en-US"/>
+              </w:rPr>
+            </w:pPr>
+            <w:hyperlink r:id="rId28" w:history="1">
+              <w:r>
+                <w:rPr>
+                  <w:rStyle w:val="a4"/>
+                  <w:rFonts w:ascii="Times New Roman" w:hAnsi="Times New Roman" w:cs="Times New Roman"/>
+                  <w:sz w:val="18"/>
+                  <w:lang w:val="en-US"/>
+                </w:rPr>
+                <w:t>https://usegalaxy.eu/root?tool_id=Grouping1</w:t>
+              </w:r>
+            </w:hyperlink>
+            <w:r>
+              <w:rPr>
+                <w:rFonts w:ascii="Times New Roman" w:hAnsi="Times New Roman" w:cs="Times New Roman"/>
+                <w:sz w:val="18"/>
+                <w:lang w:val="en-US"/>
+              </w:rPr>
+              <w:t xml:space="preserve"> </w:t>
+            </w:r>
+          </w:p>
+        </w:tc>
+      </w:tr>
+      <w:tr>
+        <w:trPr>
+          <w:trHeight w:val="315"/>
+        </w:trPr>
+        <w:tc>
+          <w:tcPr>
+            <w:tcW w:w="1384" w:type="dxa"/>
+            <w:shd w:val="clear" w:color="auto" w:fill="DBE5F1" w:themeFill="accent1" w:themeFillTint="33"/>
+          </w:tcPr>
+          <w:p>
+            <w:pPr>
+              <w:rPr>
+                <w:rFonts w:ascii="Times New Roman" w:hAnsi="Times New Roman" w:cs="Times New Roman"/>
+                <w:sz w:val="20"/>
+                <w:szCs w:val="16"/>
+                <w:lang w:val="en-US"/>
+              </w:rPr>
+            </w:pPr>
+            <w:r>
+              <w:rPr>
+                <w:rFonts w:ascii="Times New Roman" w:hAnsi="Times New Roman" w:cs="Times New Roman"/>
+                <w:b/>
+                <w:sz w:val="20"/>
+                <w:szCs w:val="16"/>
+                <w:lang w:val="en-US"/>
+              </w:rPr>
+              <w:t xml:space="preserve">Compute </w:t>
+            </w:r>
+            <w:r>
+              <w:rPr>
+                <w:rFonts w:ascii="Times New Roman" w:hAnsi="Times New Roman" w:cs="Times New Roman"/>
+                <w:sz w:val="20"/>
+                <w:szCs w:val="16"/>
+                <w:lang w:val="en-US"/>
+              </w:rPr>
+              <w:t>an expression on every row </w:t>
+            </w:r>
+          </w:p>
+        </w:tc>
+        <w:tc>
+          <w:tcPr>
+            <w:tcW w:w="2105" w:type="dxa"/>
+          </w:tcPr>
+          <w:p>
+            <w:pPr>
+              <w:rPr>
+                <w:rFonts w:ascii="Times New Roman" w:hAnsi="Times New Roman" w:cs="Times New Roman"/>
+                <w:sz w:val="18"/>
+                <w:lang w:val="en-US"/>
+              </w:rPr>
+            </w:pPr>
+            <w:r>
+              <w:rPr>
+                <w:rFonts w:ascii="Times New Roman" w:hAnsi="Times New Roman" w:cs="Times New Roman"/>
+                <w:sz w:val="18"/>
+                <w:lang w:val="en-US"/>
+              </w:rPr>
+              <w:t>This tool computes an expression for every row of a dataset and</w:t>
+            </w:r>
+            <w:r>
+              <w:rPr>
+                <w:rFonts w:ascii="Times New Roman" w:hAnsi="Times New Roman" w:cs="Times New Roman"/>
+                <w:sz w:val="18"/>
+                <w:lang w:val="en-US"/>
+              </w:rPr>
+              <w:br/>
+            </w:r>
+            <w:r>
+              <w:rPr>
+                <w:rFonts w:ascii="Times New Roman" w:hAnsi="Times New Roman" w:cs="Times New Roman"/>
+                <w:sz w:val="18"/>
+                <w:lang w:val="en-US"/>
+              </w:rPr>
+              <w:lastRenderedPageBreak/>
+              <w:t>appends the result as a new column (field).</w:t>
+            </w:r>
+          </w:p>
+          <w:p>
+            <w:pPr>
+              <w:rPr>
+                <w:rFonts w:ascii="Times New Roman" w:hAnsi="Times New Roman" w:cs="Times New Roman"/>
+                <w:sz w:val="18"/>
+                <w:lang w:val="en-US"/>
+              </w:rPr>
+            </w:pPr>
+          </w:p>
+          <w:p>
+            <w:pPr>
+              <w:rPr>
+                <w:rFonts w:ascii="Times New Roman" w:hAnsi="Times New Roman" w:cs="Times New Roman"/>
+                <w:sz w:val="18"/>
+                <w:lang w:val="en-US"/>
+              </w:rPr>
+            </w:pPr>
+            <w:r>
+              <w:rPr>
+                <w:rFonts w:ascii="Times New Roman" w:hAnsi="Times New Roman" w:cs="Times New Roman"/>
+                <w:sz w:val="18"/>
+                <w:lang w:val="en-US"/>
+              </w:rPr>
+              <w:t>Columns are referenced with </w:t>
+            </w:r>
+            <w:r>
+              <w:rPr>
+                <w:rFonts w:ascii="Times New Roman" w:hAnsi="Times New Roman" w:cs="Times New Roman"/>
+                <w:b/>
+                <w:sz w:val="18"/>
+                <w:lang w:val="en-US"/>
+              </w:rPr>
+              <w:t>c </w:t>
+            </w:r>
+            <w:r>
+              <w:rPr>
+                <w:rFonts w:ascii="Times New Roman" w:hAnsi="Times New Roman" w:cs="Times New Roman"/>
+                <w:sz w:val="18"/>
+                <w:lang w:val="en-US"/>
+              </w:rPr>
+              <w:t>and a </w:t>
+            </w:r>
+            <w:r>
+              <w:rPr>
+                <w:rFonts w:ascii="Times New Roman" w:hAnsi="Times New Roman" w:cs="Times New Roman"/>
+                <w:b/>
+                <w:sz w:val="18"/>
+                <w:lang w:val="en-US"/>
+              </w:rPr>
+              <w:t>number</w:t>
+            </w:r>
+            <w:r>
+              <w:rPr>
+                <w:rFonts w:ascii="Times New Roman" w:hAnsi="Times New Roman" w:cs="Times New Roman"/>
+                <w:sz w:val="18"/>
+                <w:lang w:val="en-US"/>
+              </w:rPr>
+              <w:t>. For example, </w:t>
+            </w:r>
+            <w:r>
+              <w:rPr>
+                <w:rFonts w:ascii="Times New Roman" w:hAnsi="Times New Roman" w:cs="Times New Roman"/>
+                <w:b/>
+                <w:sz w:val="18"/>
+                <w:lang w:val="en-US"/>
+              </w:rPr>
+              <w:t>c1</w:t>
+            </w:r>
+            <w:r>
+              <w:rPr>
+                <w:rFonts w:ascii="Times New Roman" w:hAnsi="Times New Roman" w:cs="Times New Roman"/>
+                <w:sz w:val="18"/>
+                <w:lang w:val="en-US"/>
+              </w:rPr>
+              <w:t xml:space="preserve"> refers to the </w:t>
+            </w:r>
+            <w:r>
+              <w:rPr>
+                <w:rFonts w:ascii="Times New Roman" w:hAnsi="Times New Roman" w:cs="Times New Roman"/>
+                <w:b/>
+                <w:sz w:val="18"/>
+                <w:lang w:val="en-US"/>
+              </w:rPr>
+              <w:t>first column</w:t>
+            </w:r>
+            <w:r>
+              <w:rPr>
+                <w:rFonts w:ascii="Times New Roman" w:hAnsi="Times New Roman" w:cs="Times New Roman"/>
+                <w:sz w:val="18"/>
+                <w:lang w:val="en-US"/>
+              </w:rPr>
+              <w:t xml:space="preserve"> of a tab-delimited file</w:t>
+            </w:r>
+          </w:p>
+          <w:p>
+            <w:pPr>
+              <w:rPr>
+                <w:rFonts w:ascii="Times New Roman" w:hAnsi="Times New Roman" w:cs="Times New Roman"/>
+                <w:sz w:val="18"/>
+                <w:lang w:val="en-US"/>
+              </w:rPr>
+            </w:pPr>
+            <w:r>
+              <w:rPr>
+                <w:rFonts w:ascii="Times New Roman" w:hAnsi="Times New Roman" w:cs="Times New Roman"/>
+                <w:sz w:val="18"/>
+                <w:highlight w:val="yellow"/>
+                <w:lang w:val="en-US"/>
+              </w:rPr>
+              <w:t>c3-c2 will add a length column to the dataset if c2 and c3 are start and end position</w:t>
+            </w:r>
+          </w:p>
+          <w:p>
+            <w:pPr>
+              <w:rPr>
+                <w:rFonts w:ascii="Times New Roman" w:hAnsi="Times New Roman" w:cs="Times New Roman"/>
+                <w:sz w:val="18"/>
+                <w:lang w:val="en-US"/>
+              </w:rPr>
+            </w:pPr>
+          </w:p>
+        </w:tc>
+        <w:tc>
+          <w:tcPr>
+            <w:tcW w:w="4557" w:type="dxa"/>
+          </w:tcPr>
+          <w:p>
+            <w:pPr>
+              <w:rPr>
+                <w:rFonts w:ascii="Times New Roman" w:hAnsi="Times New Roman" w:cs="Times New Roman"/>
+                <w:sz w:val="18"/>
+                <w:lang w:val="en-US"/>
+              </w:rPr>
+            </w:pPr>
+            <w:r>
+              <w:rPr>
+                <w:rFonts w:ascii="Times New Roman" w:hAnsi="Times New Roman" w:cs="Times New Roman"/>
+                <w:sz w:val="18"/>
+                <w:lang w:val="en-US"/>
+              </w:rPr>
+              <w:lastRenderedPageBreak/>
+              <w:t>Tool n</w:t>
+            </w:r>
+            <w:r>
+              <w:rPr>
+                <w:rFonts w:ascii="Times New Roman" w:hAnsi="Times New Roman" w:cs="Times New Roman"/>
+                <w:sz w:val="18"/>
+                <w:lang w:val="en-US"/>
+              </w:rPr>
+              <w:t xml:space="preserve">eeds </w:t>
+            </w:r>
+            <w:r>
+              <w:rPr>
+                <w:rFonts w:ascii="Times New Roman" w:hAnsi="Times New Roman" w:cs="Times New Roman"/>
+                <w:sz w:val="18"/>
+                <w:lang w:val="en-US"/>
+              </w:rPr>
+              <w:t>TAB</w:t>
+            </w:r>
+            <w:r>
+              <w:rPr>
+                <w:rFonts w:ascii="Times New Roman" w:hAnsi="Times New Roman" w:cs="Times New Roman"/>
+                <w:sz w:val="18"/>
+                <w:lang w:val="en-US"/>
+              </w:rPr>
+              <w:t xml:space="preserve"> data</w:t>
+            </w:r>
+          </w:p>
+          <w:p>
+            <w:pPr>
+              <w:rPr>
+                <w:rFonts w:ascii="Times New Roman" w:hAnsi="Times New Roman" w:cs="Times New Roman"/>
+                <w:b/>
+                <w:sz w:val="18"/>
+                <w:lang w:val="en-US"/>
+              </w:rPr>
+            </w:pPr>
+            <w:r>
+              <w:rPr>
+                <w:rFonts w:ascii="Times New Roman" w:hAnsi="Times New Roman" w:cs="Times New Roman"/>
+                <w:b/>
+                <w:sz w:val="18"/>
+                <w:lang w:val="en-US"/>
+              </w:rPr>
+              <w:t xml:space="preserve">Parameters </w:t>
+            </w:r>
+          </w:p>
+          <w:p>
+            <w:pPr>
+              <w:rPr>
+                <w:rFonts w:ascii="Times New Roman" w:hAnsi="Times New Roman" w:cs="Times New Roman"/>
+                <w:i/>
+                <w:iCs/>
+                <w:sz w:val="18"/>
+                <w:lang w:val="en-US"/>
+              </w:rPr>
+            </w:pPr>
+            <w:r>
+              <w:rPr>
+                <w:rFonts w:ascii="Times New Roman" w:hAnsi="Times New Roman" w:cs="Times New Roman"/>
+                <w:b/>
+                <w:sz w:val="18"/>
+                <w:lang w:val="en-US"/>
+              </w:rPr>
+              <w:t>Add expression</w:t>
+            </w:r>
+            <w:r>
+              <w:rPr>
+                <w:rFonts w:ascii="Times New Roman" w:hAnsi="Times New Roman" w:cs="Times New Roman"/>
+                <w:i/>
+                <w:iCs/>
+                <w:sz w:val="18"/>
+                <w:lang w:val="en-US"/>
+              </w:rPr>
+              <w:t>: </w:t>
+            </w:r>
+            <w:r>
+              <w:rPr>
+                <w:rFonts w:ascii="Times New Roman" w:hAnsi="Times New Roman" w:cs="Times New Roman"/>
+                <w:i/>
+                <w:iCs/>
+                <w:sz w:val="18"/>
+                <w:lang w:val="en-US"/>
+              </w:rPr>
+              <w:t xml:space="preserve">[e.g. </w:t>
+            </w:r>
+            <w:r>
+              <w:rPr>
+                <w:rFonts w:ascii="Times New Roman" w:hAnsi="Times New Roman" w:cs="Times New Roman"/>
+                <w:i/>
+                <w:iCs/>
+                <w:sz w:val="18"/>
+                <w:lang w:val="en-US"/>
+              </w:rPr>
+              <w:t>c2+c5</w:t>
+            </w:r>
+            <w:r>
+              <w:rPr>
+                <w:rFonts w:ascii="Times New Roman" w:hAnsi="Times New Roman" w:cs="Times New Roman"/>
+                <w:i/>
+                <w:iCs/>
+                <w:sz w:val="18"/>
+                <w:lang w:val="en-US"/>
+              </w:rPr>
+              <w:t>]</w:t>
+            </w:r>
+          </w:p>
+          <w:p>
+            <w:pPr>
+              <w:rPr>
+                <w:rFonts w:ascii="Times New Roman" w:hAnsi="Times New Roman" w:cs="Times New Roman"/>
+                <w:sz w:val="20"/>
+                <w:szCs w:val="16"/>
+                <w:lang w:val="en-US"/>
+              </w:rPr>
+            </w:pPr>
+            <w:r>
+              <w:rPr>
+                <w:rFonts w:ascii="Times New Roman" w:hAnsi="Times New Roman" w:cs="Times New Roman"/>
+                <w:b/>
+                <w:sz w:val="18"/>
+                <w:lang w:val="en-US"/>
+              </w:rPr>
+              <w:lastRenderedPageBreak/>
+              <w:t>as a new column to</w:t>
+            </w:r>
+            <w:r>
+              <w:rPr>
+                <w:rFonts w:ascii="Times New Roman" w:hAnsi="Times New Roman" w:cs="Times New Roman"/>
+                <w:sz w:val="20"/>
+                <w:szCs w:val="16"/>
+                <w:lang w:val="en-US"/>
+              </w:rPr>
+              <w:t>: [the interval format file]</w:t>
+            </w:r>
+          </w:p>
+          <w:p>
+            <w:pPr>
+              <w:rPr>
+                <w:rFonts w:ascii="Times New Roman" w:hAnsi="Times New Roman" w:cs="Times New Roman"/>
+                <w:sz w:val="20"/>
+                <w:szCs w:val="16"/>
+                <w:lang w:val="en-US"/>
+              </w:rPr>
+            </w:pPr>
+            <w:r>
+              <w:rPr>
+                <w:rFonts w:ascii="Times New Roman" w:hAnsi="Times New Roman" w:cs="Times New Roman"/>
+                <w:b/>
+                <w:sz w:val="20"/>
+                <w:szCs w:val="16"/>
+                <w:lang w:val="en-US"/>
+              </w:rPr>
+              <w:t>Round result?:</w:t>
+            </w:r>
+            <w:r>
+              <w:rPr>
+                <w:rFonts w:ascii="Times New Roman" w:hAnsi="Times New Roman" w:cs="Times New Roman"/>
+                <w:b/>
+                <w:sz w:val="20"/>
+                <w:szCs w:val="16"/>
+                <w:lang w:val="en-US"/>
+              </w:rPr>
+              <w:t xml:space="preserve"> </w:t>
+            </w:r>
+            <w:r>
+              <w:rPr>
+                <w:rFonts w:ascii="Times New Roman" w:hAnsi="Times New Roman" w:cs="Times New Roman"/>
+                <w:sz w:val="20"/>
+                <w:szCs w:val="16"/>
+                <w:lang w:val="en-US"/>
+              </w:rPr>
+              <w:t>No</w:t>
+            </w:r>
+            <w:r>
+              <w:rPr>
+                <w:rFonts w:ascii="Times New Roman" w:hAnsi="Times New Roman" w:cs="Times New Roman"/>
+                <w:b/>
+                <w:sz w:val="20"/>
+                <w:szCs w:val="16"/>
+                <w:lang w:val="en-US"/>
+              </w:rPr>
+              <w:t xml:space="preserve"> | </w:t>
+            </w:r>
+            <w:r>
+              <w:rPr>
+                <w:rFonts w:ascii="Times New Roman" w:hAnsi="Times New Roman" w:cs="Times New Roman"/>
+                <w:sz w:val="20"/>
+                <w:szCs w:val="16"/>
+                <w:lang w:val="en-US"/>
+              </w:rPr>
+              <w:t>Yes</w:t>
+            </w:r>
+          </w:p>
+          <w:p>
+            <w:pPr>
+              <w:rPr>
+                <w:rFonts w:ascii="Times New Roman" w:hAnsi="Times New Roman" w:cs="Times New Roman"/>
+                <w:sz w:val="20"/>
+                <w:szCs w:val="16"/>
+                <w:lang w:val="en-US"/>
+              </w:rPr>
+            </w:pPr>
+            <w:r>
+              <w:rPr>
+                <w:rFonts w:ascii="Times New Roman" w:hAnsi="Times New Roman" w:cs="Times New Roman"/>
+                <w:b/>
+                <w:sz w:val="20"/>
+                <w:szCs w:val="16"/>
+                <w:lang w:val="en-US"/>
+              </w:rPr>
+              <w:t>Avoid scientific notation:</w:t>
+            </w:r>
+            <w:r>
+              <w:rPr>
+                <w:rFonts w:ascii="Times New Roman" w:hAnsi="Times New Roman" w:cs="Times New Roman"/>
+                <w:b/>
+                <w:sz w:val="20"/>
+                <w:szCs w:val="16"/>
+                <w:lang w:val="en-US"/>
+              </w:rPr>
+              <w:t xml:space="preserve"> </w:t>
+            </w:r>
+            <w:r>
+              <w:rPr>
+                <w:rFonts w:ascii="Times New Roman" w:hAnsi="Times New Roman" w:cs="Times New Roman"/>
+                <w:sz w:val="20"/>
+                <w:szCs w:val="16"/>
+                <w:lang w:val="en-US"/>
+              </w:rPr>
+              <w:t>No</w:t>
+            </w:r>
+            <w:r>
+              <w:rPr>
+                <w:rFonts w:ascii="Times New Roman" w:hAnsi="Times New Roman" w:cs="Times New Roman"/>
+                <w:b/>
+                <w:sz w:val="20"/>
+                <w:szCs w:val="16"/>
+                <w:lang w:val="en-US"/>
+              </w:rPr>
+              <w:t xml:space="preserve"> | </w:t>
+            </w:r>
+            <w:r>
+              <w:rPr>
+                <w:rFonts w:ascii="Times New Roman" w:hAnsi="Times New Roman" w:cs="Times New Roman"/>
+                <w:sz w:val="20"/>
+                <w:szCs w:val="16"/>
+                <w:lang w:val="en-US"/>
+              </w:rPr>
+              <w:t>Yes</w:t>
+            </w:r>
+          </w:p>
+          <w:p>
+            <w:pPr>
+              <w:rPr>
+                <w:rFonts w:ascii="Times New Roman" w:hAnsi="Times New Roman" w:cs="Times New Roman"/>
+                <w:sz w:val="20"/>
+                <w:szCs w:val="16"/>
+                <w:lang w:val="en-US"/>
+              </w:rPr>
+            </w:pPr>
+            <w:r>
+              <w:rPr>
+                <w:rFonts w:ascii="Times New Roman" w:hAnsi="Times New Roman" w:cs="Times New Roman"/>
+                <w:b/>
+                <w:sz w:val="20"/>
+                <w:szCs w:val="16"/>
+                <w:lang w:val="en-US"/>
+              </w:rPr>
+              <w:t>Input has a header line with column names?</w:t>
+            </w:r>
+            <w:r>
+              <w:rPr>
+                <w:rFonts w:ascii="Times New Roman" w:hAnsi="Times New Roman" w:cs="Times New Roman"/>
+                <w:sz w:val="20"/>
+                <w:szCs w:val="16"/>
+                <w:lang w:val="en-US"/>
+              </w:rPr>
+              <w:t xml:space="preserve"> No</w:t>
+            </w:r>
+            <w:r>
+              <w:rPr>
+                <w:rFonts w:ascii="Times New Roman" w:hAnsi="Times New Roman" w:cs="Times New Roman"/>
+                <w:b/>
+                <w:sz w:val="20"/>
+                <w:szCs w:val="16"/>
+                <w:lang w:val="en-US"/>
+              </w:rPr>
+              <w:t xml:space="preserve"> | </w:t>
+            </w:r>
+            <w:r>
+              <w:rPr>
+                <w:rFonts w:ascii="Times New Roman" w:hAnsi="Times New Roman" w:cs="Times New Roman"/>
+                <w:sz w:val="20"/>
+                <w:szCs w:val="16"/>
+                <w:lang w:val="en-US"/>
+              </w:rPr>
+              <w:t xml:space="preserve">Yes </w:t>
+            </w:r>
+          </w:p>
+          <w:p>
+            <w:pPr>
+              <w:rPr>
+                <w:rFonts w:ascii="Times New Roman" w:hAnsi="Times New Roman" w:cs="Times New Roman"/>
+                <w:b/>
+                <w:sz w:val="20"/>
+                <w:szCs w:val="16"/>
+                <w:lang w:val="en-US"/>
+              </w:rPr>
+            </w:pPr>
+          </w:p>
+          <w:p>
+            <w:pPr>
+              <w:rPr>
+                <w:rFonts w:ascii="Times New Roman" w:hAnsi="Times New Roman" w:cs="Times New Roman"/>
+                <w:sz w:val="18"/>
+                <w:lang w:val="en-US"/>
+              </w:rPr>
+            </w:pPr>
+          </w:p>
+        </w:tc>
+        <w:tc>
+          <w:tcPr>
+            <w:tcW w:w="2849" w:type="dxa"/>
+          </w:tcPr>
+          <w:p>
+            <w:pPr>
+              <w:rPr>
+                <w:rFonts w:ascii="Times New Roman" w:hAnsi="Times New Roman" w:cs="Times New Roman"/>
+                <w:sz w:val="18"/>
+                <w:lang w:val="en-US"/>
+              </w:rPr>
+            </w:pPr>
+            <w:r>
+              <w:rPr>
+                <w:rFonts w:ascii="Times New Roman" w:hAnsi="Times New Roman" w:cs="Times New Roman"/>
+                <w:sz w:val="18"/>
+                <w:lang w:val="en-US"/>
+              </w:rPr>
+              <w:lastRenderedPageBreak/>
+              <w:t xml:space="preserve">TAB file with </w:t>
+            </w:r>
+            <w:r>
+              <w:rPr>
+                <w:rFonts w:ascii="Times New Roman" w:hAnsi="Times New Roman" w:cs="Times New Roman"/>
+                <w:sz w:val="18"/>
+                <w:lang w:val="en-US"/>
+              </w:rPr>
+              <w:t xml:space="preserve">computation, for e.g. in a new added column  </w:t>
+            </w:r>
+          </w:p>
+        </w:tc>
+        <w:tc>
+          <w:tcPr>
+            <w:tcW w:w="4443" w:type="dxa"/>
+          </w:tcPr>
+          <w:p>
+            <w:pPr>
+              <w:rPr>
+                <w:rFonts w:ascii="Times New Roman" w:hAnsi="Times New Roman" w:cs="Times New Roman"/>
+                <w:sz w:val="18"/>
+                <w:lang w:val="en-US"/>
+              </w:rPr>
+            </w:pPr>
+            <w:r>
+              <w:rPr>
+                <w:rFonts w:ascii="Times New Roman" w:hAnsi="Times New Roman" w:cs="Times New Roman"/>
+                <w:sz w:val="18"/>
+                <w:lang w:val="en-US"/>
+              </w:rPr>
+              <w:t>To generate a new BED file from the peak file that contains the positions of the peak summits.</w:t>
+            </w:r>
+          </w:p>
+          <w:p>
+            <w:pPr>
+              <w:rPr>
+                <w:rFonts w:ascii="Times New Roman" w:hAnsi="Times New Roman" w:cs="Times New Roman"/>
+                <w:sz w:val="18"/>
+                <w:lang w:val="en-US"/>
+              </w:rPr>
+            </w:pPr>
+          </w:p>
+          <w:p>
+            <w:pPr>
+              <w:rPr>
+                <w:rFonts w:ascii="Times New Roman" w:hAnsi="Times New Roman" w:cs="Times New Roman"/>
+                <w:sz w:val="18"/>
+                <w:lang w:val="en-US"/>
+              </w:rPr>
+            </w:pPr>
+            <w:hyperlink r:id="rId29" w:history="1">
+              <w:r>
+                <w:rPr>
+                  <w:rStyle w:val="a4"/>
+                  <w:rFonts w:ascii="Times New Roman" w:hAnsi="Times New Roman" w:cs="Times New Roman"/>
+                  <w:sz w:val="18"/>
+                  <w:lang w:val="en-US"/>
+                </w:rPr>
+                <w:t>https://usegalaxy.eu/root?tool_id=toolshed.g2.bx.psu.edu/repos/devteam/column_maker/Add_a_column1/1.6</w:t>
+              </w:r>
+            </w:hyperlink>
+            <w:r>
+              <w:rPr>
+                <w:rFonts w:ascii="Times New Roman" w:hAnsi="Times New Roman" w:cs="Times New Roman"/>
+                <w:sz w:val="18"/>
+                <w:lang w:val="en-US"/>
+              </w:rPr>
+              <w:t xml:space="preserve"> </w:t>
+            </w:r>
+          </w:p>
+        </w:tc>
+      </w:tr>
+      <w:tr>
+        <w:trPr>
+          <w:trHeight w:val="315"/>
+        </w:trPr>
+        <w:tc>
+          <w:tcPr>
+            <w:tcW w:w="1384" w:type="dxa"/>
+            <w:shd w:val="clear" w:color="auto" w:fill="DBE5F1" w:themeFill="accent1" w:themeFillTint="33"/>
+          </w:tcPr>
+          <w:p>
+            <w:pPr>
+              <w:rPr>
+                <w:rFonts w:ascii="Times New Roman" w:hAnsi="Times New Roman" w:cs="Times New Roman"/>
+                <w:b/>
+                <w:sz w:val="20"/>
+                <w:szCs w:val="16"/>
+                <w:lang w:val="en-US"/>
+              </w:rPr>
+            </w:pPr>
+            <w:r>
+              <w:rPr>
+                <w:rFonts w:ascii="Times New Roman" w:hAnsi="Times New Roman" w:cs="Times New Roman"/>
+                <w:b/>
+                <w:sz w:val="20"/>
+                <w:szCs w:val="16"/>
+                <w:lang w:val="en-US"/>
+              </w:rPr>
+              <w:lastRenderedPageBreak/>
+              <w:t>Cut</w:t>
+            </w:r>
+          </w:p>
+        </w:tc>
+        <w:tc>
+          <w:tcPr>
+            <w:tcW w:w="2105" w:type="dxa"/>
+          </w:tcPr>
+          <w:p>
+            <w:pPr>
+              <w:rPr>
+                <w:rFonts w:ascii="Times New Roman" w:hAnsi="Times New Roman" w:cs="Times New Roman"/>
+                <w:sz w:val="18"/>
+                <w:lang w:val="en-US"/>
+              </w:rPr>
+            </w:pPr>
+          </w:p>
+        </w:tc>
+        <w:tc>
+          <w:tcPr>
+            <w:tcW w:w="4557" w:type="dxa"/>
+          </w:tcPr>
+          <w:p>
+            <w:pPr>
+              <w:rPr>
+                <w:rFonts w:ascii="Times New Roman" w:hAnsi="Times New Roman" w:cs="Times New Roman"/>
+                <w:b/>
+                <w:sz w:val="18"/>
+                <w:lang w:val="en-US"/>
+              </w:rPr>
+            </w:pPr>
+          </w:p>
+        </w:tc>
+        <w:tc>
+          <w:tcPr>
+            <w:tcW w:w="2849" w:type="dxa"/>
+          </w:tcPr>
+          <w:p>
+            <w:pPr>
+              <w:rPr>
+                <w:rFonts w:ascii="Times New Roman" w:hAnsi="Times New Roman" w:cs="Times New Roman"/>
+                <w:sz w:val="18"/>
+                <w:lang w:val="en-US"/>
+              </w:rPr>
+            </w:pPr>
+          </w:p>
+        </w:tc>
+        <w:tc>
+          <w:tcPr>
+            <w:tcW w:w="4443" w:type="dxa"/>
+          </w:tcPr>
+          <w:p>
+            <w:pPr>
+              <w:rPr>
+                <w:rFonts w:ascii="Times New Roman" w:hAnsi="Times New Roman" w:cs="Times New Roman"/>
+                <w:sz w:val="18"/>
+                <w:lang w:val="en-US"/>
+              </w:rPr>
+            </w:pPr>
+          </w:p>
+        </w:tc>
+      </w:tr>
+      <w:tr>
+        <w:trPr>
+          <w:trHeight w:val="315"/>
+        </w:trPr>
+        <w:tc>
+          <w:tcPr>
+            <w:tcW w:w="1384" w:type="dxa"/>
+            <w:shd w:val="clear" w:color="auto" w:fill="DBE5F1" w:themeFill="accent1" w:themeFillTint="33"/>
+          </w:tcPr>
+          <w:p>
+            <w:pPr>
+              <w:rPr>
+                <w:rFonts w:ascii="Times New Roman" w:hAnsi="Times New Roman" w:cs="Times New Roman"/>
+                <w:b/>
+                <w:sz w:val="20"/>
+                <w:szCs w:val="16"/>
+                <w:lang w:val="en-US"/>
+              </w:rPr>
+            </w:pPr>
+            <w:r>
+              <w:rPr>
+                <w:rFonts w:ascii="Times New Roman" w:hAnsi="Times New Roman" w:cs="Times New Roman"/>
+                <w:b/>
+                <w:bCs/>
+                <w:sz w:val="20"/>
+                <w:szCs w:val="16"/>
+                <w:lang w:val="en-US"/>
+              </w:rPr>
+              <w:t>Join two Datasets side by side on a specified field</w:t>
+            </w:r>
+          </w:p>
+        </w:tc>
+        <w:tc>
+          <w:tcPr>
+            <w:tcW w:w="2105" w:type="dxa"/>
+          </w:tcPr>
+          <w:p>
+            <w:pPr>
+              <w:rPr>
+                <w:rFonts w:ascii="Times New Roman" w:hAnsi="Times New Roman" w:cs="Times New Roman"/>
+                <w:sz w:val="18"/>
+                <w:lang w:val="en-US"/>
+              </w:rPr>
+            </w:pPr>
+          </w:p>
+        </w:tc>
+        <w:tc>
+          <w:tcPr>
+            <w:tcW w:w="4557" w:type="dxa"/>
+          </w:tcPr>
+          <w:p>
+            <w:pPr>
+              <w:rPr>
+                <w:rFonts w:ascii="Times New Roman" w:hAnsi="Times New Roman" w:cs="Times New Roman"/>
+                <w:b/>
+                <w:sz w:val="18"/>
+                <w:lang w:val="en-US"/>
+              </w:rPr>
+            </w:pPr>
+          </w:p>
+        </w:tc>
+        <w:tc>
+          <w:tcPr>
+            <w:tcW w:w="2849" w:type="dxa"/>
+          </w:tcPr>
+          <w:p>
+            <w:pPr>
+              <w:rPr>
+                <w:rFonts w:ascii="Times New Roman" w:hAnsi="Times New Roman" w:cs="Times New Roman"/>
+                <w:sz w:val="18"/>
+                <w:lang w:val="en-US"/>
+              </w:rPr>
+            </w:pPr>
+          </w:p>
+        </w:tc>
+        <w:tc>
+          <w:tcPr>
+            <w:tcW w:w="4443" w:type="dxa"/>
+          </w:tcPr>
+          <w:p>
+            <w:pPr>
+              <w:rPr>
+                <w:rFonts w:ascii="Times New Roman" w:hAnsi="Times New Roman" w:cs="Times New Roman"/>
+                <w:sz w:val="18"/>
+                <w:lang w:val="en-US"/>
+              </w:rPr>
+            </w:pPr>
+          </w:p>
+        </w:tc>
+      </w:tr>
+      <w:tr>
+        <w:trPr>
+          <w:trHeight w:val="315"/>
+        </w:trPr>
+        <w:tc>
+          <w:tcPr>
+            <w:tcW w:w="1384" w:type="dxa"/>
+            <w:shd w:val="clear" w:color="auto" w:fill="DBE5F1" w:themeFill="accent1" w:themeFillTint="33"/>
+          </w:tcPr>
+          <w:p>
+            <w:pPr>
+              <w:rPr>
+                <w:rFonts w:ascii="Times New Roman" w:hAnsi="Times New Roman" w:cs="Times New Roman"/>
+                <w:b/>
+                <w:bCs/>
+                <w:sz w:val="20"/>
+                <w:szCs w:val="16"/>
+                <w:lang w:val="en-US"/>
+              </w:rPr>
+            </w:pPr>
+            <w:r>
+              <w:rPr>
+                <w:rFonts w:ascii="Times New Roman" w:hAnsi="Times New Roman" w:cs="Times New Roman"/>
+                <w:b/>
+                <w:bCs/>
+                <w:sz w:val="20"/>
+                <w:szCs w:val="16"/>
+                <w:lang w:val="en-US"/>
+              </w:rPr>
+              <w:t>Import</w:t>
+            </w:r>
+          </w:p>
+        </w:tc>
+        <w:tc>
+          <w:tcPr>
+            <w:tcW w:w="2105" w:type="dxa"/>
+          </w:tcPr>
+          <w:p>
+            <w:pPr>
+              <w:rPr>
+                <w:rFonts w:ascii="Times New Roman" w:hAnsi="Times New Roman" w:cs="Times New Roman"/>
+                <w:sz w:val="18"/>
+                <w:lang w:val="en-US"/>
+              </w:rPr>
+            </w:pPr>
+          </w:p>
+        </w:tc>
+        <w:tc>
+          <w:tcPr>
+            <w:tcW w:w="4557" w:type="dxa"/>
+          </w:tcPr>
+          <w:p>
+            <w:pPr>
+              <w:rPr>
+                <w:rFonts w:ascii="Times New Roman" w:hAnsi="Times New Roman" w:cs="Times New Roman"/>
+                <w:b/>
+                <w:sz w:val="18"/>
+                <w:lang w:val="en-US"/>
+              </w:rPr>
+            </w:pPr>
+          </w:p>
+        </w:tc>
+        <w:tc>
+          <w:tcPr>
+            <w:tcW w:w="2849" w:type="dxa"/>
+          </w:tcPr>
+          <w:p>
+            <w:pPr>
+              <w:rPr>
+                <w:rFonts w:ascii="Times New Roman" w:hAnsi="Times New Roman" w:cs="Times New Roman"/>
+                <w:sz w:val="18"/>
+                <w:lang w:val="en-US"/>
+              </w:rPr>
+            </w:pPr>
+          </w:p>
+        </w:tc>
+        <w:tc>
+          <w:tcPr>
+            <w:tcW w:w="4443" w:type="dxa"/>
+          </w:tcPr>
+          <w:p>
+            <w:pPr>
+              <w:rPr>
+                <w:rFonts w:ascii="Times New Roman" w:hAnsi="Times New Roman" w:cs="Times New Roman"/>
+                <w:sz w:val="18"/>
+                <w:lang w:val="en-US"/>
+              </w:rPr>
+            </w:pPr>
           </w:p>
         </w:tc>
       </w:tr>
@@ -2517,7 +4623,7 @@
           <w:lang w:val="en-US" w:eastAsia="ru-RU"/>
         </w:rPr>
         <w:sectPr>
-          <w:headerReference w:type="default" r:id="rId20"/>
+          <w:headerReference w:type="default" r:id="rId30"/>
           <w:pgSz w:w="16838" w:h="11906" w:orient="landscape"/>
           <w:pgMar w:top="850" w:right="1134" w:bottom="1701" w:left="1134" w:header="708" w:footer="708" w:gutter="0"/>
           <w:cols w:space="708"/>
@@ -2534,8 +4640,8 @@
           <w:rFonts w:ascii="Segoe UI" w:eastAsia="Times New Roman" w:hAnsi="Segoe UI" w:cs="Segoe UI"/>
           <w:color w:val="212529"/>
           <w:kern w:val="36"/>
-          <w:sz w:val="48"/>
-          <w:szCs w:val="48"/>
+          <w:sz w:val="20"/>
+          <w:szCs w:val="20"/>
           <w:lang w:val="en-US" w:eastAsia="ru-RU"/>
         </w:rPr>
       </w:pPr>
@@ -2544,8 +4650,8 @@
           <w:rFonts w:ascii="Segoe UI" w:eastAsia="Times New Roman" w:hAnsi="Segoe UI" w:cs="Segoe UI"/>
           <w:color w:val="212529"/>
           <w:kern w:val="36"/>
-          <w:sz w:val="48"/>
-          <w:szCs w:val="48"/>
+          <w:sz w:val="20"/>
+          <w:szCs w:val="20"/>
           <w:lang w:val="en-US" w:eastAsia="ru-RU"/>
         </w:rPr>
         <w:lastRenderedPageBreak/>
@@ -2555,50 +4661,47 @@
     <w:p>
       <w:pPr>
         <w:shd w:val="clear" w:color="auto" w:fill="FFFFFF"/>
-        <w:spacing w:before="100" w:beforeAutospacing="1" w:after="100" w:afterAutospacing="1" w:line="240" w:lineRule="auto"/>
-        <w:outlineLvl w:val="0"/>
+        <w:spacing w:after="100" w:afterAutospacing="1" w:line="240" w:lineRule="auto"/>
         <w:rPr>
-          <w:rFonts w:ascii="Arial" w:hAnsi="Arial" w:cs="Arial"/>
-          <w:color w:val="202124"/>
+          <w:rFonts w:ascii="Helvetica" w:hAnsi="Helvetica" w:cs="Helvetica"/>
+          <w:color w:val="000000"/>
+          <w:sz w:val="20"/>
+          <w:szCs w:val="20"/>
           <w:shd w:val="clear" w:color="auto" w:fill="FFFFFF"/>
           <w:lang w:val="en-US"/>
         </w:rPr>
       </w:pPr>
       <w:r>
         <w:rPr>
-          <w:rFonts w:ascii="Arial" w:hAnsi="Arial" w:cs="Arial"/>
-          <w:color w:val="202124"/>
+          <w:rFonts w:ascii="Helvetica" w:hAnsi="Helvetica" w:cs="Helvetica"/>
+          <w:color w:val="000000"/>
+          <w:sz w:val="20"/>
+          <w:szCs w:val="20"/>
           <w:shd w:val="clear" w:color="auto" w:fill="FFFFFF"/>
           <w:lang w:val="en-US"/>
         </w:rPr>
-        <w:t>GNU zip (gzip)</w:t>
-      </w:r>
-      <w:r>
-        <w:rPr>
-          <w:rFonts w:ascii="Arial" w:hAnsi="Arial" w:cs="Arial"/>
-          <w:color w:val="202124"/>
-          <w:shd w:val="clear" w:color="auto" w:fill="FFFFFF"/>
-          <w:lang w:val="en-US"/>
-        </w:rPr>
-        <w:t xml:space="preserve"> –compressed archive format for Linux and Unix systems</w:t>
+        <w:t>GNU zip (gzip) –compressed archive format for Linux and Unix systems</w:t>
       </w:r>
     </w:p>
     <w:p>
       <w:pPr>
         <w:shd w:val="clear" w:color="auto" w:fill="FFFFFF"/>
-        <w:spacing w:before="100" w:beforeAutospacing="1" w:after="100" w:afterAutospacing="1" w:line="240" w:lineRule="auto"/>
-        <w:outlineLvl w:val="0"/>
+        <w:spacing w:after="100" w:afterAutospacing="1" w:line="240" w:lineRule="auto"/>
         <w:rPr>
-          <w:rFonts w:ascii="Arial" w:hAnsi="Arial" w:cs="Arial"/>
-          <w:color w:val="202124"/>
+          <w:rFonts w:ascii="Helvetica" w:hAnsi="Helvetica" w:cs="Helvetica"/>
+          <w:color w:val="000000"/>
+          <w:sz w:val="20"/>
+          <w:szCs w:val="20"/>
           <w:shd w:val="clear" w:color="auto" w:fill="FFFFFF"/>
           <w:lang w:val="en-US"/>
         </w:rPr>
       </w:pPr>
       <w:r>
         <w:rPr>
-          <w:rFonts w:ascii="Arial" w:hAnsi="Arial" w:cs="Arial"/>
-          <w:color w:val="202124"/>
+          <w:rFonts w:ascii="Helvetica" w:hAnsi="Helvetica" w:cs="Helvetica"/>
+          <w:color w:val="000000"/>
+          <w:sz w:val="20"/>
+          <w:szCs w:val="20"/>
           <w:shd w:val="clear" w:color="auto" w:fill="FFFFFF"/>
           <w:lang w:val="en-US"/>
         </w:rPr>
@@ -2611,143 +4714,124 @@
         <w:shd w:val="clear" w:color="auto" w:fill="FFFFFF"/>
         <w:spacing w:before="0" w:beforeAutospacing="0"/>
         <w:rPr>
+          <w:rFonts w:ascii="Helvetica" w:eastAsiaTheme="minorHAnsi" w:hAnsi="Helvetica" w:cs="Helvetica"/>
+          <w:color w:val="000000"/>
+          <w:sz w:val="20"/>
+          <w:szCs w:val="20"/>
+          <w:shd w:val="clear" w:color="auto" w:fill="FFFFFF"/>
+          <w:lang w:val="en-US" w:eastAsia="en-US"/>
+        </w:rPr>
+      </w:pPr>
+      <w:r>
+        <w:rPr>
           <w:rFonts w:ascii="Segoe UI" w:hAnsi="Segoe UI" w:cs="Segoe UI"/>
+          <w:b/>
+          <w:bCs/>
           <w:color w:val="212529"/>
-          <w:sz w:val="23"/>
-          <w:szCs w:val="23"/>
+          <w:sz w:val="20"/>
+          <w:szCs w:val="20"/>
+          <w:lang w:val="en-US"/>
+        </w:rPr>
+        <w:t>Interval </w:t>
+      </w:r>
+      <w:r>
+        <w:rPr>
+          <w:rFonts w:ascii="Helvetica" w:eastAsiaTheme="minorHAnsi" w:hAnsi="Helvetica" w:cs="Helvetica"/>
+          <w:color w:val="000000"/>
+          <w:sz w:val="20"/>
+          <w:szCs w:val="20"/>
+          <w:shd w:val="clear" w:color="auto" w:fill="FFFFFF"/>
+          <w:lang w:val="en-US" w:eastAsia="en-US"/>
+        </w:rPr>
+        <w:t>format is a Galaxy format for representing genomic intervals. It is tab-separated, but has the added requirement that three of the columns must be:</w:t>
+      </w:r>
+    </w:p>
+    <w:p>
+      <w:pPr>
+        <w:pStyle w:val="ad"/>
+        <w:numPr>
+          <w:ilvl w:val="0"/>
+          <w:numId w:val="3"/>
+        </w:numPr>
+        <w:shd w:val="clear" w:color="auto" w:fill="FFFFFF"/>
+        <w:spacing w:before="100" w:beforeAutospacing="1" w:after="100" w:afterAutospacing="1" w:line="240" w:lineRule="auto"/>
+        <w:rPr>
+          <w:rFonts w:ascii="Helvetica" w:hAnsi="Helvetica" w:cs="Helvetica"/>
+          <w:color w:val="000000"/>
+          <w:sz w:val="20"/>
+          <w:szCs w:val="20"/>
+          <w:shd w:val="clear" w:color="auto" w:fill="FFFFFF"/>
           <w:lang w:val="en-US"/>
         </w:rPr>
       </w:pPr>
       <w:r>
         <w:rPr>
-          <w:rFonts w:ascii="Arial" w:hAnsi="Arial" w:cs="Arial"/>
-          <w:b/>
-          <w:bCs/>
-          <w:color w:val="202124"/>
-          <w:sz w:val="22"/>
-          <w:szCs w:val="22"/>
-          <w:lang w:val="en-US"/>
-        </w:rPr>
-        <w:t>Interval</w:t>
-      </w:r>
-      <w:r>
-        <w:rPr>
-          <w:rFonts w:ascii="Arial" w:hAnsi="Arial" w:cs="Arial"/>
-          <w:color w:val="202124"/>
-          <w:sz w:val="22"/>
-          <w:szCs w:val="22"/>
+          <w:rFonts w:ascii="Helvetica" w:hAnsi="Helvetica" w:cs="Helvetica"/>
+          <w:color w:val="000000"/>
+          <w:sz w:val="20"/>
+          <w:szCs w:val="20"/>
           <w:shd w:val="clear" w:color="auto" w:fill="FFFFFF"/>
           <w:lang w:val="en-US"/>
-        </w:rPr>
-        <w:t> format </w:t>
-      </w:r>
-      <w:r>
-        <w:rPr>
-          <w:rFonts w:ascii="Segoe UI" w:hAnsi="Segoe UI" w:cs="Segoe UI"/>
-          <w:color w:val="212529"/>
-          <w:sz w:val="23"/>
-          <w:szCs w:val="23"/>
-          <w:lang w:val="en-US"/>
-        </w:rPr>
-        <w:t>is a </w:t>
-      </w:r>
-      <w:r>
-        <w:rPr>
-          <w:rFonts w:ascii="Segoe UI" w:hAnsi="Segoe UI" w:cs="Segoe UI"/>
-          <w:color w:val="212529"/>
-          <w:sz w:val="23"/>
-          <w:lang w:val="en-US"/>
-        </w:rPr>
-        <w:t>Galaxy</w:t>
-      </w:r>
-      <w:r>
-        <w:rPr>
-          <w:rFonts w:ascii="Segoe UI" w:hAnsi="Segoe UI" w:cs="Segoe UI"/>
-          <w:color w:val="212529"/>
-          <w:sz w:val="23"/>
-          <w:szCs w:val="23"/>
-          <w:lang w:val="en-US"/>
-        </w:rPr>
-        <w:t> format for representing genomic intervals. It is tab-separated, but has the added requirement that three of the columns must be:</w:t>
-      </w:r>
-    </w:p>
-    <w:p>
-      <w:pPr>
-        <w:numPr>
-          <w:ilvl w:val="0"/>
-          <w:numId w:val="1"/>
-        </w:numPr>
-        <w:shd w:val="clear" w:color="auto" w:fill="FFFFFF"/>
-        <w:spacing w:before="100" w:beforeAutospacing="1" w:after="100" w:afterAutospacing="1" w:line="240" w:lineRule="auto"/>
-        <w:rPr>
-          <w:rFonts w:ascii="Segoe UI" w:eastAsia="Times New Roman" w:hAnsi="Segoe UI" w:cs="Segoe UI"/>
-          <w:color w:val="212529"/>
-          <w:sz w:val="23"/>
-          <w:szCs w:val="23"/>
-          <w:lang w:eastAsia="ru-RU"/>
-        </w:rPr>
-      </w:pPr>
-      <w:r>
-        <w:rPr>
-          <w:rFonts w:ascii="Segoe UI" w:eastAsia="Times New Roman" w:hAnsi="Segoe UI" w:cs="Segoe UI"/>
-          <w:color w:val="212529"/>
-          <w:sz w:val="23"/>
-          <w:szCs w:val="23"/>
-          <w:lang w:eastAsia="ru-RU"/>
         </w:rPr>
         <w:t>chromosome ID</w:t>
       </w:r>
     </w:p>
     <w:p>
       <w:pPr>
+        <w:pStyle w:val="ad"/>
         <w:numPr>
           <w:ilvl w:val="0"/>
-          <w:numId w:val="1"/>
+          <w:numId w:val="3"/>
         </w:numPr>
         <w:shd w:val="clear" w:color="auto" w:fill="FFFFFF"/>
         <w:spacing w:before="100" w:beforeAutospacing="1" w:after="100" w:afterAutospacing="1" w:line="240" w:lineRule="auto"/>
         <w:rPr>
-          <w:rFonts w:ascii="Segoe UI" w:eastAsia="Times New Roman" w:hAnsi="Segoe UI" w:cs="Segoe UI"/>
-          <w:color w:val="212529"/>
-          <w:sz w:val="23"/>
-          <w:szCs w:val="23"/>
-          <w:lang w:eastAsia="ru-RU"/>
+          <w:rFonts w:ascii="Helvetica" w:hAnsi="Helvetica" w:cs="Helvetica"/>
+          <w:color w:val="000000"/>
+          <w:sz w:val="20"/>
+          <w:szCs w:val="20"/>
+          <w:shd w:val="clear" w:color="auto" w:fill="FFFFFF"/>
+          <w:lang w:val="en-US"/>
         </w:rPr>
       </w:pPr>
       <w:r>
         <w:rPr>
-          <w:rFonts w:ascii="Segoe UI" w:eastAsia="Times New Roman" w:hAnsi="Segoe UI" w:cs="Segoe UI"/>
-          <w:color w:val="212529"/>
-          <w:sz w:val="23"/>
-          <w:szCs w:val="23"/>
-          <w:lang w:eastAsia="ru-RU"/>
+          <w:rFonts w:ascii="Helvetica" w:hAnsi="Helvetica" w:cs="Helvetica"/>
+          <w:color w:val="000000"/>
+          <w:sz w:val="20"/>
+          <w:szCs w:val="20"/>
+          <w:shd w:val="clear" w:color="auto" w:fill="FFFFFF"/>
+          <w:lang w:val="en-US"/>
         </w:rPr>
         <w:t>start position (0-based)</w:t>
       </w:r>
     </w:p>
     <w:p>
       <w:pPr>
+        <w:pStyle w:val="ad"/>
         <w:numPr>
           <w:ilvl w:val="0"/>
-          <w:numId w:val="1"/>
+          <w:numId w:val="3"/>
         </w:numPr>
         <w:shd w:val="clear" w:color="auto" w:fill="FFFFFF"/>
         <w:spacing w:before="100" w:beforeAutospacing="1" w:after="100" w:afterAutospacing="1" w:line="240" w:lineRule="auto"/>
         <w:rPr>
-          <w:rFonts w:ascii="Segoe UI" w:eastAsia="Times New Roman" w:hAnsi="Segoe UI" w:cs="Segoe UI"/>
-          <w:color w:val="212529"/>
-          <w:sz w:val="23"/>
-          <w:szCs w:val="23"/>
-          <w:lang w:eastAsia="ru-RU"/>
+          <w:rFonts w:ascii="Helvetica" w:hAnsi="Helvetica" w:cs="Helvetica"/>
+          <w:color w:val="000000"/>
+          <w:sz w:val="20"/>
+          <w:szCs w:val="20"/>
+          <w:shd w:val="clear" w:color="auto" w:fill="FFFFFF"/>
+          <w:lang w:val="en-US"/>
         </w:rPr>
       </w:pPr>
       <w:r>
         <w:rPr>
-          <w:rFonts w:ascii="Segoe UI" w:eastAsia="Times New Roman" w:hAnsi="Segoe UI" w:cs="Segoe UI"/>
-          <w:color w:val="212529"/>
-          <w:sz w:val="23"/>
-          <w:szCs w:val="23"/>
-          <w:lang w:eastAsia="ru-RU"/>
+          <w:rFonts w:ascii="Helvetica" w:hAnsi="Helvetica" w:cs="Helvetica"/>
+          <w:color w:val="000000"/>
+          <w:sz w:val="20"/>
+          <w:szCs w:val="20"/>
+          <w:shd w:val="clear" w:color="auto" w:fill="FFFFFF"/>
+          <w:lang w:val="en-US"/>
         </w:rPr>
         <w:t>end position (end-exclusive)</w:t>
       </w:r>
@@ -2756,22 +4840,22 @@
       <w:pPr>
         <w:shd w:val="clear" w:color="auto" w:fill="FFFFFF"/>
         <w:spacing w:before="100" w:beforeAutospacing="1" w:after="100" w:afterAutospacing="1" w:line="240" w:lineRule="auto"/>
-        <w:outlineLvl w:val="0"/>
+        <w:ind w:left="720"/>
         <w:rPr>
-          <w:rFonts w:ascii="Segoe UI" w:hAnsi="Segoe UI" w:cs="Segoe UI"/>
-          <w:color w:val="212529"/>
-          <w:sz w:val="23"/>
-          <w:szCs w:val="23"/>
+          <w:rFonts w:ascii="Helvetica" w:hAnsi="Helvetica" w:cs="Helvetica"/>
+          <w:color w:val="000000"/>
+          <w:sz w:val="20"/>
+          <w:szCs w:val="20"/>
           <w:shd w:val="clear" w:color="auto" w:fill="FFFFFF"/>
           <w:lang w:val="en-US"/>
         </w:rPr>
       </w:pPr>
       <w:r>
         <w:rPr>
-          <w:rFonts w:ascii="Segoe UI" w:hAnsi="Segoe UI" w:cs="Segoe UI"/>
-          <w:color w:val="212529"/>
-          <w:sz w:val="23"/>
-          <w:szCs w:val="23"/>
+          <w:rFonts w:ascii="Helvetica" w:hAnsi="Helvetica" w:cs="Helvetica"/>
+          <w:color w:val="000000"/>
+          <w:sz w:val="20"/>
+          <w:szCs w:val="20"/>
           <w:shd w:val="clear" w:color="auto" w:fill="FFFFFF"/>
           <w:lang w:val="en-US"/>
         </w:rPr>
@@ -2779,22 +4863,19 @@
       </w:r>
       <w:r>
         <w:rPr>
-          <w:rStyle w:val="notranslate"/>
-          <w:rFonts w:ascii="Segoe UI" w:hAnsi="Segoe UI" w:cs="Segoe UI"/>
-          <w:color w:val="212529"/>
-          <w:sz w:val="23"/>
-          <w:szCs w:val="23"/>
-          <w:shd w:val="clear" w:color="auto" w:fill="FFFFFF"/>
-          <w:lang w:val="en-US"/>
+          <w:rFonts w:ascii="Helvetica" w:hAnsi="Helvetica" w:cs="Helvetica"/>
+          <w:color w:val="000000"/>
+          <w:sz w:val="20"/>
+          <w:szCs w:val="20"/>
         </w:rPr>
         <w:t>BED</w:t>
       </w:r>
       <w:r>
         <w:rPr>
-          <w:rFonts w:ascii="Segoe UI" w:hAnsi="Segoe UI" w:cs="Segoe UI"/>
-          <w:color w:val="212529"/>
-          <w:sz w:val="23"/>
-          <w:szCs w:val="23"/>
+          <w:rFonts w:ascii="Helvetica" w:hAnsi="Helvetica" w:cs="Helvetica"/>
+          <w:color w:val="000000"/>
+          <w:sz w:val="20"/>
+          <w:szCs w:val="20"/>
           <w:shd w:val="clear" w:color="auto" w:fill="FFFFFF"/>
           <w:lang w:val="en-US"/>
         </w:rPr>
@@ -2808,20 +4889,31 @@
         <w:rPr>
           <w:rFonts w:ascii="Segoe UI" w:eastAsia="Times New Roman" w:hAnsi="Segoe UI" w:cs="Segoe UI"/>
           <w:color w:val="212529"/>
-          <w:sz w:val="23"/>
-          <w:szCs w:val="23"/>
+          <w:sz w:val="20"/>
+          <w:szCs w:val="20"/>
           <w:lang w:eastAsia="ru-RU"/>
         </w:rPr>
       </w:pPr>
       <w:r>
         <w:rPr>
+          <w:rFonts w:ascii="Helvetica" w:hAnsi="Helvetica" w:cs="Helvetica"/>
+          <w:color w:val="000000"/>
+          <w:sz w:val="20"/>
+          <w:szCs w:val="20"/>
+          <w:shd w:val="clear" w:color="auto" w:fill="FFFFFF"/>
+          <w:lang w:val="en-US"/>
+        </w:rPr>
+        <w:t>The</w:t>
+      </w:r>
+      <w:r>
+        <w:rPr>
           <w:rFonts w:ascii="Segoe UI" w:eastAsia="Times New Roman" w:hAnsi="Segoe UI" w:cs="Segoe UI"/>
           <w:color w:val="212529"/>
-          <w:sz w:val="23"/>
-          <w:szCs w:val="23"/>
+          <w:sz w:val="20"/>
+          <w:szCs w:val="20"/>
           <w:lang w:val="en-US" w:eastAsia="ru-RU"/>
         </w:rPr>
-        <w:t>The </w:t>
+        <w:t> </w:t>
       </w:r>
       <w:r>
         <w:rPr>
@@ -2829,7 +4921,8 @@
           <w:b/>
           <w:bCs/>
           <w:color w:val="212529"/>
-          <w:sz w:val="23"/>
+          <w:sz w:val="20"/>
+          <w:szCs w:val="20"/>
           <w:lang w:val="en-US" w:eastAsia="ru-RU"/>
         </w:rPr>
         <w:t>BED - Browser Extensible Data</w:t>
@@ -2838,119 +4931,121 @@
         <w:rPr>
           <w:rFonts w:ascii="Segoe UI" w:eastAsia="Times New Roman" w:hAnsi="Segoe UI" w:cs="Segoe UI"/>
           <w:color w:val="212529"/>
-          <w:sz w:val="23"/>
-          <w:szCs w:val="23"/>
+          <w:sz w:val="20"/>
+          <w:szCs w:val="20"/>
           <w:lang w:val="en-US" w:eastAsia="ru-RU"/>
         </w:rPr>
-        <w:t> format provides a flexible way to encode gene regions. </w:t>
+        <w:t> </w:t>
       </w:r>
       <w:r>
         <w:rPr>
-          <w:rFonts w:ascii="Segoe UI" w:eastAsia="Times New Roman" w:hAnsi="Segoe UI" w:cs="Segoe UI"/>
-          <w:color w:val="212529"/>
-          <w:sz w:val="23"/>
-          <w:lang w:eastAsia="ru-RU"/>
+          <w:rFonts w:ascii="Helvetica" w:hAnsi="Helvetica" w:cs="Helvetica"/>
+          <w:color w:val="000000"/>
+          <w:sz w:val="20"/>
+          <w:szCs w:val="20"/>
+          <w:shd w:val="clear" w:color="auto" w:fill="FFFFFF"/>
+          <w:lang w:val="en-US"/>
         </w:rPr>
-        <w:t>BED</w:t>
-      </w:r>
-      <w:r>
-        <w:rPr>
-          <w:rFonts w:ascii="Segoe UI" w:eastAsia="Times New Roman" w:hAnsi="Segoe UI" w:cs="Segoe UI"/>
-          <w:color w:val="212529"/>
-          <w:sz w:val="23"/>
-          <w:szCs w:val="23"/>
-          <w:lang w:eastAsia="ru-RU"/>
-        </w:rPr>
-        <w:t> lines have three required fields:</w:t>
+        <w:t>format provides a flexible way to encode gene regions. BED lines have three required fields:</w:t>
       </w:r>
     </w:p>
     <w:p>
       <w:pPr>
+        <w:pStyle w:val="ad"/>
         <w:numPr>
           <w:ilvl w:val="0"/>
-          <w:numId w:val="2"/>
+          <w:numId w:val="3"/>
         </w:numPr>
         <w:shd w:val="clear" w:color="auto" w:fill="FFFFFF"/>
         <w:spacing w:before="100" w:beforeAutospacing="1" w:after="100" w:afterAutospacing="1" w:line="240" w:lineRule="auto"/>
         <w:rPr>
-          <w:rFonts w:ascii="Segoe UI" w:eastAsia="Times New Roman" w:hAnsi="Segoe UI" w:cs="Segoe UI"/>
-          <w:color w:val="212529"/>
-          <w:sz w:val="23"/>
-          <w:szCs w:val="23"/>
-          <w:lang w:eastAsia="ru-RU"/>
+          <w:rFonts w:ascii="Helvetica" w:hAnsi="Helvetica" w:cs="Helvetica"/>
+          <w:color w:val="000000"/>
+          <w:sz w:val="20"/>
+          <w:szCs w:val="20"/>
+          <w:shd w:val="clear" w:color="auto" w:fill="FFFFFF"/>
+          <w:lang w:val="en-US"/>
         </w:rPr>
       </w:pPr>
       <w:r>
         <w:rPr>
-          <w:rFonts w:ascii="Segoe UI" w:eastAsia="Times New Roman" w:hAnsi="Segoe UI" w:cs="Segoe UI"/>
-          <w:color w:val="212529"/>
-          <w:sz w:val="23"/>
-          <w:szCs w:val="23"/>
-          <w:lang w:eastAsia="ru-RU"/>
+          <w:rFonts w:ascii="Helvetica" w:hAnsi="Helvetica" w:cs="Helvetica"/>
+          <w:color w:val="000000"/>
+          <w:sz w:val="20"/>
+          <w:szCs w:val="20"/>
+          <w:shd w:val="clear" w:color="auto" w:fill="FFFFFF"/>
+          <w:lang w:val="en-US"/>
         </w:rPr>
         <w:t>chromosome ID</w:t>
       </w:r>
     </w:p>
     <w:p>
       <w:pPr>
+        <w:pStyle w:val="ad"/>
         <w:numPr>
           <w:ilvl w:val="0"/>
-          <w:numId w:val="2"/>
+          <w:numId w:val="3"/>
         </w:numPr>
         <w:shd w:val="clear" w:color="auto" w:fill="FFFFFF"/>
         <w:spacing w:before="100" w:beforeAutospacing="1" w:after="100" w:afterAutospacing="1" w:line="240" w:lineRule="auto"/>
         <w:rPr>
-          <w:rFonts w:ascii="Segoe UI" w:eastAsia="Times New Roman" w:hAnsi="Segoe UI" w:cs="Segoe UI"/>
-          <w:color w:val="212529"/>
-          <w:sz w:val="23"/>
-          <w:szCs w:val="23"/>
-          <w:lang w:eastAsia="ru-RU"/>
+          <w:rFonts w:ascii="Helvetica" w:hAnsi="Helvetica" w:cs="Helvetica"/>
+          <w:color w:val="000000"/>
+          <w:sz w:val="20"/>
+          <w:szCs w:val="20"/>
+          <w:shd w:val="clear" w:color="auto" w:fill="FFFFFF"/>
+          <w:lang w:val="en-US"/>
         </w:rPr>
       </w:pPr>
       <w:r>
         <w:rPr>
-          <w:rFonts w:ascii="Segoe UI" w:eastAsia="Times New Roman" w:hAnsi="Segoe UI" w:cs="Segoe UI"/>
-          <w:color w:val="212529"/>
-          <w:sz w:val="23"/>
-          <w:szCs w:val="23"/>
-          <w:lang w:eastAsia="ru-RU"/>
+          <w:rFonts w:ascii="Helvetica" w:hAnsi="Helvetica" w:cs="Helvetica"/>
+          <w:color w:val="000000"/>
+          <w:sz w:val="20"/>
+          <w:szCs w:val="20"/>
+          <w:shd w:val="clear" w:color="auto" w:fill="FFFFFF"/>
+          <w:lang w:val="en-US"/>
         </w:rPr>
         <w:t>start position (0-based)</w:t>
       </w:r>
     </w:p>
     <w:p>
       <w:pPr>
+        <w:pStyle w:val="ad"/>
         <w:numPr>
           <w:ilvl w:val="0"/>
-          <w:numId w:val="2"/>
+          <w:numId w:val="3"/>
         </w:numPr>
         <w:shd w:val="clear" w:color="auto" w:fill="FFFFFF"/>
         <w:spacing w:before="100" w:beforeAutospacing="1" w:after="100" w:afterAutospacing="1" w:line="240" w:lineRule="auto"/>
         <w:rPr>
-          <w:rFonts w:ascii="Segoe UI" w:eastAsia="Times New Roman" w:hAnsi="Segoe UI" w:cs="Segoe UI"/>
-          <w:color w:val="212529"/>
-          <w:sz w:val="23"/>
-          <w:szCs w:val="23"/>
-          <w:lang w:val="en-US" w:eastAsia="ru-RU"/>
+          <w:rFonts w:ascii="Helvetica" w:hAnsi="Helvetica" w:cs="Helvetica"/>
+          <w:color w:val="000000"/>
+          <w:sz w:val="20"/>
+          <w:szCs w:val="20"/>
+          <w:shd w:val="clear" w:color="auto" w:fill="FFFFFF"/>
+          <w:lang w:val="en-US"/>
         </w:rPr>
       </w:pPr>
       <w:r>
         <w:rPr>
-          <w:rFonts w:ascii="Segoe UI" w:eastAsia="Times New Roman" w:hAnsi="Segoe UI" w:cs="Segoe UI"/>
-          <w:color w:val="212529"/>
-          <w:sz w:val="23"/>
-          <w:szCs w:val="23"/>
-          <w:lang w:val="en-US" w:eastAsia="ru-RU"/>
+          <w:rFonts w:ascii="Helvetica" w:hAnsi="Helvetica" w:cs="Helvetica"/>
+          <w:color w:val="000000"/>
+          <w:sz w:val="20"/>
+          <w:szCs w:val="20"/>
+          <w:shd w:val="clear" w:color="auto" w:fill="FFFFFF"/>
+          <w:lang w:val="en-US"/>
         </w:rPr>
         <w:t>end position (end-exclusive)</w:t>
       </w:r>
       <w:r>
         <w:rPr>
-          <w:rFonts w:ascii="Segoe UI" w:eastAsia="Times New Roman" w:hAnsi="Segoe UI" w:cs="Segoe UI"/>
-          <w:color w:val="212529"/>
-          <w:sz w:val="23"/>
-          <w:szCs w:val="23"/>
-          <w:lang w:val="en-US" w:eastAsia="ru-RU"/>
+          <w:rFonts w:ascii="Helvetica" w:hAnsi="Helvetica" w:cs="Helvetica"/>
+          <w:color w:val="000000"/>
+          <w:sz w:val="20"/>
+          <w:szCs w:val="20"/>
+          <w:shd w:val="clear" w:color="auto" w:fill="FFFFFF"/>
+          <w:lang w:val="en-US"/>
         </w:rPr>
         <w:t xml:space="preserve">  </w:t>
       </w:r>
@@ -2961,22 +5056,193 @@
         <w:spacing w:before="100" w:beforeAutospacing="1" w:after="100" w:afterAutospacing="1" w:line="240" w:lineRule="auto"/>
         <w:ind w:left="720"/>
         <w:rPr>
+          <w:rFonts w:ascii="Helvetica" w:hAnsi="Helvetica" w:cs="Helvetica"/>
+          <w:color w:val="000000"/>
+          <w:sz w:val="20"/>
+          <w:szCs w:val="20"/>
+          <w:shd w:val="clear" w:color="auto" w:fill="FFFFFF"/>
+          <w:lang w:val="en-US"/>
+        </w:rPr>
+      </w:pPr>
+      <w:r>
+        <w:rPr>
+          <w:rFonts w:ascii="Helvetica" w:hAnsi="Helvetica" w:cs="Helvetica"/>
+          <w:color w:val="000000"/>
+          <w:sz w:val="20"/>
+          <w:szCs w:val="20"/>
+          <w:shd w:val="clear" w:color="auto" w:fill="FFFFFF"/>
+          <w:lang w:val="en-US"/>
+        </w:rPr>
+        <w:t>There can be up to and nine additional optional fields, but the number of fields per line must be consistent throughout any single set of data.</w:t>
+      </w:r>
+    </w:p>
+    <w:p>
+      <w:pPr>
+        <w:shd w:val="clear" w:color="auto" w:fill="FFFFFF"/>
+        <w:spacing w:before="100" w:beforeAutospacing="1" w:after="100" w:afterAutospacing="1" w:line="240" w:lineRule="auto"/>
+        <w:rPr>
           <w:rFonts w:ascii="Segoe UI" w:eastAsia="Times New Roman" w:hAnsi="Segoe UI" w:cs="Segoe UI"/>
           <w:color w:val="212529"/>
-          <w:sz w:val="23"/>
-          <w:szCs w:val="23"/>
+          <w:sz w:val="20"/>
+          <w:szCs w:val="20"/>
           <w:lang w:val="en-US" w:eastAsia="ru-RU"/>
         </w:rPr>
       </w:pPr>
       <w:r>
         <w:rPr>
           <w:rFonts w:ascii="Segoe UI" w:eastAsia="Times New Roman" w:hAnsi="Segoe UI" w:cs="Segoe UI"/>
+          <w:b/>
+          <w:bCs/>
           <w:color w:val="212529"/>
-          <w:sz w:val="23"/>
-          <w:szCs w:val="23"/>
+          <w:sz w:val="20"/>
+          <w:szCs w:val="20"/>
           <w:lang w:val="en-US" w:eastAsia="ru-RU"/>
         </w:rPr>
-        <w:t>There can be up to and nine additional optional fields, but the number of fields per line must be consistent throughout any single set of data.</w:t>
+        <w:t>UCSC Formats</w:t>
+      </w:r>
+      <w:r>
+        <w:rPr>
+          <w:rFonts w:ascii="Segoe UI" w:eastAsia="Times New Roman" w:hAnsi="Segoe UI" w:cs="Segoe UI"/>
+          <w:color w:val="212529"/>
+          <w:sz w:val="20"/>
+          <w:szCs w:val="20"/>
+          <w:lang w:val="en-US" w:eastAsia="ru-RU"/>
+        </w:rPr>
+        <w:t xml:space="preserve"> </w:t>
+      </w:r>
+      <w:hyperlink r:id="rId31" w:history="1">
+        <w:r>
+          <w:rPr>
+            <w:rStyle w:val="a4"/>
+            <w:rFonts w:ascii="Segoe UI" w:eastAsia="Times New Roman" w:hAnsi="Segoe UI" w:cs="Segoe UI"/>
+            <w:sz w:val="20"/>
+            <w:szCs w:val="20"/>
+            <w:lang w:val="en-US" w:eastAsia="ru-RU"/>
+          </w:rPr>
+          <w:t>https://genome.ucsc.edu/FAQ/FAQformat.html</w:t>
+        </w:r>
+      </w:hyperlink>
+      <w:r>
+        <w:rPr>
+          <w:rFonts w:ascii="Segoe UI" w:eastAsia="Times New Roman" w:hAnsi="Segoe UI" w:cs="Segoe UI"/>
+          <w:color w:val="212529"/>
+          <w:sz w:val="20"/>
+          <w:szCs w:val="20"/>
+          <w:lang w:val="en-US" w:eastAsia="ru-RU"/>
+        </w:rPr>
+        <w:t xml:space="preserve"> </w:t>
+      </w:r>
+    </w:p>
+    <w:p>
+      <w:pPr>
+        <w:shd w:val="clear" w:color="auto" w:fill="FFFFFF"/>
+        <w:spacing w:before="100" w:beforeAutospacing="1" w:after="100" w:afterAutospacing="1" w:line="240" w:lineRule="auto"/>
+        <w:rPr>
+          <w:rFonts w:ascii="Helvetica" w:hAnsi="Helvetica" w:cs="Helvetica"/>
+          <w:color w:val="000000"/>
+          <w:sz w:val="20"/>
+          <w:szCs w:val="20"/>
+          <w:shd w:val="clear" w:color="auto" w:fill="FFFFFF"/>
+          <w:lang w:val="en-US"/>
+        </w:rPr>
+      </w:pPr>
+      <w:r>
+        <w:rPr>
+          <w:rFonts w:ascii="Segoe UI" w:eastAsia="Times New Roman" w:hAnsi="Segoe UI" w:cs="Segoe UI"/>
+          <w:b/>
+          <w:bCs/>
+          <w:color w:val="212529"/>
+          <w:sz w:val="20"/>
+          <w:szCs w:val="20"/>
+          <w:lang w:val="en-US" w:eastAsia="ru-RU"/>
+        </w:rPr>
+        <w:t>GFF</w:t>
+      </w:r>
+      <w:r>
+        <w:rPr>
+          <w:rFonts w:ascii="Helvetica" w:hAnsi="Helvetica" w:cs="Helvetica"/>
+          <w:color w:val="000000"/>
+          <w:sz w:val="20"/>
+          <w:szCs w:val="20"/>
+          <w:shd w:val="clear" w:color="auto" w:fill="FFFFFF"/>
+          <w:lang w:val="en-US"/>
+        </w:rPr>
+        <w:t xml:space="preserve"> (General Feature Format) lines are based on the Sanger </w:t>
+      </w:r>
+      <w:hyperlink r:id="rId32" w:tgtFrame="_blank" w:history="1">
+        <w:r>
+          <w:rPr>
+            <w:rStyle w:val="a4"/>
+            <w:rFonts w:ascii="Helvetica" w:hAnsi="Helvetica" w:cs="Helvetica"/>
+            <w:b/>
+            <w:bCs/>
+            <w:color w:val="121E9A"/>
+            <w:sz w:val="20"/>
+            <w:szCs w:val="20"/>
+            <w:shd w:val="clear" w:color="auto" w:fill="FFFFFF"/>
+            <w:lang w:val="en-US"/>
+          </w:rPr>
+          <w:t>GFF2 specification</w:t>
+        </w:r>
+      </w:hyperlink>
+      <w:r>
+        <w:rPr>
+          <w:rFonts w:ascii="Helvetica" w:hAnsi="Helvetica" w:cs="Helvetica"/>
+          <w:color w:val="000000"/>
+          <w:sz w:val="20"/>
+          <w:szCs w:val="20"/>
+          <w:shd w:val="clear" w:color="auto" w:fill="FFFFFF"/>
+          <w:lang w:val="en-US"/>
+        </w:rPr>
+        <w:t>. GFF lines have nine required fields that must be tab-separated. If the fields are separated by spaces instead of tabs, the track will not display correctly.</w:t>
+      </w:r>
+    </w:p>
+    <w:p>
+      <w:pPr>
+        <w:shd w:val="clear" w:color="auto" w:fill="FFFFFF"/>
+        <w:spacing w:before="100" w:beforeAutospacing="1" w:after="100" w:afterAutospacing="1" w:line="240" w:lineRule="auto"/>
+        <w:rPr>
+          <w:rFonts w:ascii="Helvetica" w:hAnsi="Helvetica" w:cs="Helvetica"/>
+          <w:color w:val="000000"/>
+          <w:sz w:val="20"/>
+          <w:szCs w:val="20"/>
+          <w:shd w:val="clear" w:color="auto" w:fill="FFFFFF"/>
+          <w:lang w:val="en-US"/>
+        </w:rPr>
+      </w:pPr>
+      <w:r>
+        <w:rPr>
+          <w:rFonts w:ascii="Helvetica" w:hAnsi="Helvetica" w:cs="Helvetica"/>
+          <w:b/>
+          <w:color w:val="000000"/>
+          <w:sz w:val="20"/>
+          <w:szCs w:val="20"/>
+          <w:shd w:val="clear" w:color="auto" w:fill="FFFFFF"/>
+          <w:lang w:val="en-US"/>
+        </w:rPr>
+        <w:t>TAB</w:t>
+      </w:r>
+      <w:r>
+        <w:rPr>
+          <w:rFonts w:ascii="Helvetica" w:hAnsi="Helvetica" w:cs="Helvetica"/>
+          <w:color w:val="000000"/>
+          <w:sz w:val="20"/>
+          <w:szCs w:val="20"/>
+          <w:shd w:val="clear" w:color="auto" w:fill="FFFFFF"/>
+          <w:lang w:val="en-US"/>
+        </w:rPr>
+        <w:t xml:space="preserve"> </w:t>
+      </w:r>
+      <w:r>
+        <w:rPr>
+          <w:rFonts w:ascii="Helvetica" w:hAnsi="Helvetica" w:cs="Helvetica"/>
+          <w:color w:val="000000"/>
+          <w:sz w:val="20"/>
+          <w:szCs w:val="20"/>
+          <w:shd w:val="clear" w:color="auto" w:fill="FFFFFF"/>
+          <w:lang w:val="en-US"/>
+        </w:rPr>
+        <w:t>One or more columns of text data separated by tabs.</w:t>
       </w:r>
     </w:p>
     <w:sectPr>
@@ -3142,19 +5408,7 @@
         <w:shd w:val="clear" w:color="auto" w:fill="FFFFFF"/>
         <w:lang w:val="en-US"/>
       </w:rPr>
-      <w:t xml:space="preserve">Goal to </w:t>
-    </w:r>
-    <w:r>
-      <w:rPr>
-        <w:rStyle w:val="a5"/>
-        <w:rFonts w:ascii="Segoe UI" w:hAnsi="Segoe UI" w:cs="Segoe UI"/>
-        <w:color w:val="212529"/>
-        <w:sz w:val="20"/>
-        <w:szCs w:val="23"/>
-        <w:shd w:val="clear" w:color="auto" w:fill="FFFFFF"/>
-        <w:lang w:val="en-US"/>
-      </w:rPr>
-      <w:t>turn list of genomic regions into a list of possible target genes</w:t>
+      <w:t>Goal to turn list of genomic regions into a list of possible target genes</w:t>
     </w:r>
   </w:p>
   <w:p>
@@ -3171,6 +5425,417 @@
 <file path=word/numbering.xml><?xml version="1.0" encoding="utf-8"?>
 <w:numbering xmlns:ve="http://schemas.openxmlformats.org/markup-compatibility/2006" xmlns:o="urn:schemas-microsoft-com:office:office" xmlns:r="http://schemas.openxmlformats.org/officeDocument/2006/relationships" xmlns:m="http://schemas.openxmlformats.org/officeDocument/2006/math" xmlns:v="urn:schemas-microsoft-com:vml" xmlns:wp="http://schemas.openxmlformats.org/drawingml/2006/wordprocessingDrawing" xmlns:w10="urn:schemas-microsoft-com:office:word" xmlns:w="http://schemas.openxmlformats.org/wordprocessingml/2006/main" xmlns:wne="http://schemas.microsoft.com/office/word/2006/wordml">
   <w:abstractNum w:abstractNumId="0">
+    <w:nsid w:val="02801AFB"/>
+    <w:multiLevelType w:val="multilevel"/>
+    <w:tmpl w:val="7DBCFE60"/>
+    <w:lvl w:ilvl="0">
+      <w:start w:val="1"/>
+      <w:numFmt w:val="bullet"/>
+      <w:lvlText w:val=""/>
+      <w:lvlJc w:val="left"/>
+      <w:pPr>
+        <w:tabs>
+          <w:tab w:val="num" w:pos="720"/>
+        </w:tabs>
+        <w:ind w:left="720" w:hanging="360"/>
+      </w:pPr>
+      <w:rPr>
+        <w:rFonts w:ascii="Symbol" w:hAnsi="Symbol" w:hint="default"/>
+        <w:sz w:val="20"/>
+      </w:rPr>
+    </w:lvl>
+    <w:lvl w:ilvl="1" w:tentative="1">
+      <w:start w:val="1"/>
+      <w:numFmt w:val="bullet"/>
+      <w:lvlText w:val="o"/>
+      <w:lvlJc w:val="left"/>
+      <w:pPr>
+        <w:tabs>
+          <w:tab w:val="num" w:pos="1440"/>
+        </w:tabs>
+        <w:ind w:left="1440" w:hanging="360"/>
+      </w:pPr>
+      <w:rPr>
+        <w:rFonts w:ascii="Courier New" w:hAnsi="Courier New" w:hint="default"/>
+        <w:sz w:val="20"/>
+      </w:rPr>
+    </w:lvl>
+    <w:lvl w:ilvl="2" w:tentative="1">
+      <w:start w:val="1"/>
+      <w:numFmt w:val="bullet"/>
+      <w:lvlText w:val=""/>
+      <w:lvlJc w:val="left"/>
+      <w:pPr>
+        <w:tabs>
+          <w:tab w:val="num" w:pos="2160"/>
+        </w:tabs>
+        <w:ind w:left="2160" w:hanging="360"/>
+      </w:pPr>
+      <w:rPr>
+        <w:rFonts w:ascii="Wingdings" w:hAnsi="Wingdings" w:hint="default"/>
+        <w:sz w:val="20"/>
+      </w:rPr>
+    </w:lvl>
+    <w:lvl w:ilvl="3" w:tentative="1">
+      <w:start w:val="1"/>
+      <w:numFmt w:val="bullet"/>
+      <w:lvlText w:val=""/>
+      <w:lvlJc w:val="left"/>
+      <w:pPr>
+        <w:tabs>
+          <w:tab w:val="num" w:pos="2880"/>
+        </w:tabs>
+        <w:ind w:left="2880" w:hanging="360"/>
+      </w:pPr>
+      <w:rPr>
+        <w:rFonts w:ascii="Wingdings" w:hAnsi="Wingdings" w:hint="default"/>
+        <w:sz w:val="20"/>
+      </w:rPr>
+    </w:lvl>
+    <w:lvl w:ilvl="4" w:tentative="1">
+      <w:start w:val="1"/>
+      <w:numFmt w:val="bullet"/>
+      <w:lvlText w:val=""/>
+      <w:lvlJc w:val="left"/>
+      <w:pPr>
+        <w:tabs>
+          <w:tab w:val="num" w:pos="3600"/>
+        </w:tabs>
+        <w:ind w:left="3600" w:hanging="360"/>
+      </w:pPr>
+      <w:rPr>
+        <w:rFonts w:ascii="Wingdings" w:hAnsi="Wingdings" w:hint="default"/>
+        <w:sz w:val="20"/>
+      </w:rPr>
+    </w:lvl>
+    <w:lvl w:ilvl="5" w:tentative="1">
+      <w:start w:val="1"/>
+      <w:numFmt w:val="bullet"/>
+      <w:lvlText w:val=""/>
+      <w:lvlJc w:val="left"/>
+      <w:pPr>
+        <w:tabs>
+          <w:tab w:val="num" w:pos="4320"/>
+        </w:tabs>
+        <w:ind w:left="4320" w:hanging="360"/>
+      </w:pPr>
+      <w:rPr>
+        <w:rFonts w:ascii="Wingdings" w:hAnsi="Wingdings" w:hint="default"/>
+        <w:sz w:val="20"/>
+      </w:rPr>
+    </w:lvl>
+    <w:lvl w:ilvl="6" w:tentative="1">
+      <w:start w:val="1"/>
+      <w:numFmt w:val="bullet"/>
+      <w:lvlText w:val=""/>
+      <w:lvlJc w:val="left"/>
+      <w:pPr>
+        <w:tabs>
+          <w:tab w:val="num" w:pos="5040"/>
+        </w:tabs>
+        <w:ind w:left="5040" w:hanging="360"/>
+      </w:pPr>
+      <w:rPr>
+        <w:rFonts w:ascii="Wingdings" w:hAnsi="Wingdings" w:hint="default"/>
+        <w:sz w:val="20"/>
+      </w:rPr>
+    </w:lvl>
+    <w:lvl w:ilvl="7" w:tentative="1">
+      <w:start w:val="1"/>
+      <w:numFmt w:val="bullet"/>
+      <w:lvlText w:val=""/>
+      <w:lvlJc w:val="left"/>
+      <w:pPr>
+        <w:tabs>
+          <w:tab w:val="num" w:pos="5760"/>
+        </w:tabs>
+        <w:ind w:left="5760" w:hanging="360"/>
+      </w:pPr>
+      <w:rPr>
+        <w:rFonts w:ascii="Wingdings" w:hAnsi="Wingdings" w:hint="default"/>
+        <w:sz w:val="20"/>
+      </w:rPr>
+    </w:lvl>
+    <w:lvl w:ilvl="8" w:tentative="1">
+      <w:start w:val="1"/>
+      <w:numFmt w:val="bullet"/>
+      <w:lvlText w:val=""/>
+      <w:lvlJc w:val="left"/>
+      <w:pPr>
+        <w:tabs>
+          <w:tab w:val="num" w:pos="6480"/>
+        </w:tabs>
+        <w:ind w:left="6480" w:hanging="360"/>
+      </w:pPr>
+      <w:rPr>
+        <w:rFonts w:ascii="Wingdings" w:hAnsi="Wingdings" w:hint="default"/>
+        <w:sz w:val="20"/>
+      </w:rPr>
+    </w:lvl>
+  </w:abstractNum>
+  <w:abstractNum w:abstractNumId="1">
+    <w:nsid w:val="042C4E1A"/>
+    <w:multiLevelType w:val="hybridMultilevel"/>
+    <w:tmpl w:val="20523054"/>
+    <w:lvl w:ilvl="0" w:tplc="04190001">
+      <w:start w:val="1"/>
+      <w:numFmt w:val="bullet"/>
+      <w:lvlText w:val=""/>
+      <w:lvlJc w:val="left"/>
+      <w:pPr>
+        <w:ind w:left="1440" w:hanging="360"/>
+      </w:pPr>
+      <w:rPr>
+        <w:rFonts w:ascii="Symbol" w:hAnsi="Symbol" w:hint="default"/>
+      </w:rPr>
+    </w:lvl>
+    <w:lvl w:ilvl="1" w:tplc="04190003" w:tentative="1">
+      <w:start w:val="1"/>
+      <w:numFmt w:val="bullet"/>
+      <w:lvlText w:val="o"/>
+      <w:lvlJc w:val="left"/>
+      <w:pPr>
+        <w:ind w:left="2160" w:hanging="360"/>
+      </w:pPr>
+      <w:rPr>
+        <w:rFonts w:ascii="Courier New" w:hAnsi="Courier New" w:cs="Courier New" w:hint="default"/>
+      </w:rPr>
+    </w:lvl>
+    <w:lvl w:ilvl="2" w:tplc="04190005" w:tentative="1">
+      <w:start w:val="1"/>
+      <w:numFmt w:val="bullet"/>
+      <w:lvlText w:val=""/>
+      <w:lvlJc w:val="left"/>
+      <w:pPr>
+        <w:ind w:left="2880" w:hanging="360"/>
+      </w:pPr>
+      <w:rPr>
+        <w:rFonts w:ascii="Wingdings" w:hAnsi="Wingdings" w:hint="default"/>
+      </w:rPr>
+    </w:lvl>
+    <w:lvl w:ilvl="3" w:tplc="04190001" w:tentative="1">
+      <w:start w:val="1"/>
+      <w:numFmt w:val="bullet"/>
+      <w:lvlText w:val=""/>
+      <w:lvlJc w:val="left"/>
+      <w:pPr>
+        <w:ind w:left="3600" w:hanging="360"/>
+      </w:pPr>
+      <w:rPr>
+        <w:rFonts w:ascii="Symbol" w:hAnsi="Symbol" w:hint="default"/>
+      </w:rPr>
+    </w:lvl>
+    <w:lvl w:ilvl="4" w:tplc="04190003" w:tentative="1">
+      <w:start w:val="1"/>
+      <w:numFmt w:val="bullet"/>
+      <w:lvlText w:val="o"/>
+      <w:lvlJc w:val="left"/>
+      <w:pPr>
+        <w:ind w:left="4320" w:hanging="360"/>
+      </w:pPr>
+      <w:rPr>
+        <w:rFonts w:ascii="Courier New" w:hAnsi="Courier New" w:cs="Courier New" w:hint="default"/>
+      </w:rPr>
+    </w:lvl>
+    <w:lvl w:ilvl="5" w:tplc="04190005" w:tentative="1">
+      <w:start w:val="1"/>
+      <w:numFmt w:val="bullet"/>
+      <w:lvlText w:val=""/>
+      <w:lvlJc w:val="left"/>
+      <w:pPr>
+        <w:ind w:left="5040" w:hanging="360"/>
+      </w:pPr>
+      <w:rPr>
+        <w:rFonts w:ascii="Wingdings" w:hAnsi="Wingdings" w:hint="default"/>
+      </w:rPr>
+    </w:lvl>
+    <w:lvl w:ilvl="6" w:tplc="04190001" w:tentative="1">
+      <w:start w:val="1"/>
+      <w:numFmt w:val="bullet"/>
+      <w:lvlText w:val=""/>
+      <w:lvlJc w:val="left"/>
+      <w:pPr>
+        <w:ind w:left="5760" w:hanging="360"/>
+      </w:pPr>
+      <w:rPr>
+        <w:rFonts w:ascii="Symbol" w:hAnsi="Symbol" w:hint="default"/>
+      </w:rPr>
+    </w:lvl>
+    <w:lvl w:ilvl="7" w:tplc="04190003" w:tentative="1">
+      <w:start w:val="1"/>
+      <w:numFmt w:val="bullet"/>
+      <w:lvlText w:val="o"/>
+      <w:lvlJc w:val="left"/>
+      <w:pPr>
+        <w:ind w:left="6480" w:hanging="360"/>
+      </w:pPr>
+      <w:rPr>
+        <w:rFonts w:ascii="Courier New" w:hAnsi="Courier New" w:cs="Courier New" w:hint="default"/>
+      </w:rPr>
+    </w:lvl>
+    <w:lvl w:ilvl="8" w:tplc="04190005" w:tentative="1">
+      <w:start w:val="1"/>
+      <w:numFmt w:val="bullet"/>
+      <w:lvlText w:val=""/>
+      <w:lvlJc w:val="left"/>
+      <w:pPr>
+        <w:ind w:left="7200" w:hanging="360"/>
+      </w:pPr>
+      <w:rPr>
+        <w:rFonts w:ascii="Wingdings" w:hAnsi="Wingdings" w:hint="default"/>
+      </w:rPr>
+    </w:lvl>
+  </w:abstractNum>
+  <w:abstractNum w:abstractNumId="2">
+    <w:nsid w:val="194D6085"/>
+    <w:multiLevelType w:val="multilevel"/>
+    <w:tmpl w:val="33301F32"/>
+    <w:lvl w:ilvl="0">
+      <w:start w:val="1"/>
+      <w:numFmt w:val="bullet"/>
+      <w:lvlText w:val=""/>
+      <w:lvlJc w:val="left"/>
+      <w:pPr>
+        <w:tabs>
+          <w:tab w:val="num" w:pos="720"/>
+        </w:tabs>
+        <w:ind w:left="720" w:hanging="360"/>
+      </w:pPr>
+      <w:rPr>
+        <w:rFonts w:ascii="Symbol" w:hAnsi="Symbol" w:hint="default"/>
+        <w:sz w:val="20"/>
+      </w:rPr>
+    </w:lvl>
+    <w:lvl w:ilvl="1" w:tentative="1">
+      <w:start w:val="1"/>
+      <w:numFmt w:val="bullet"/>
+      <w:lvlText w:val="o"/>
+      <w:lvlJc w:val="left"/>
+      <w:pPr>
+        <w:tabs>
+          <w:tab w:val="num" w:pos="1440"/>
+        </w:tabs>
+        <w:ind w:left="1440" w:hanging="360"/>
+      </w:pPr>
+      <w:rPr>
+        <w:rFonts w:ascii="Courier New" w:hAnsi="Courier New" w:hint="default"/>
+        <w:sz w:val="20"/>
+      </w:rPr>
+    </w:lvl>
+    <w:lvl w:ilvl="2" w:tentative="1">
+      <w:start w:val="1"/>
+      <w:numFmt w:val="bullet"/>
+      <w:lvlText w:val=""/>
+      <w:lvlJc w:val="left"/>
+      <w:pPr>
+        <w:tabs>
+          <w:tab w:val="num" w:pos="2160"/>
+        </w:tabs>
+        <w:ind w:left="2160" w:hanging="360"/>
+      </w:pPr>
+      <w:rPr>
+        <w:rFonts w:ascii="Wingdings" w:hAnsi="Wingdings" w:hint="default"/>
+        <w:sz w:val="20"/>
+      </w:rPr>
+    </w:lvl>
+    <w:lvl w:ilvl="3" w:tentative="1">
+      <w:start w:val="1"/>
+      <w:numFmt w:val="bullet"/>
+      <w:lvlText w:val=""/>
+      <w:lvlJc w:val="left"/>
+      <w:pPr>
+        <w:tabs>
+          <w:tab w:val="num" w:pos="2880"/>
+        </w:tabs>
+        <w:ind w:left="2880" w:hanging="360"/>
+      </w:pPr>
+      <w:rPr>
+        <w:rFonts w:ascii="Wingdings" w:hAnsi="Wingdings" w:hint="default"/>
+        <w:sz w:val="20"/>
+      </w:rPr>
+    </w:lvl>
+    <w:lvl w:ilvl="4" w:tentative="1">
+      <w:start w:val="1"/>
+      <w:numFmt w:val="bullet"/>
+      <w:lvlText w:val=""/>
+      <w:lvlJc w:val="left"/>
+      <w:pPr>
+        <w:tabs>
+          <w:tab w:val="num" w:pos="3600"/>
+        </w:tabs>
+        <w:ind w:left="3600" w:hanging="360"/>
+      </w:pPr>
+      <w:rPr>
+        <w:rFonts w:ascii="Wingdings" w:hAnsi="Wingdings" w:hint="default"/>
+        <w:sz w:val="20"/>
+      </w:rPr>
+    </w:lvl>
+    <w:lvl w:ilvl="5" w:tentative="1">
+      <w:start w:val="1"/>
+      <w:numFmt w:val="bullet"/>
+      <w:lvlText w:val=""/>
+      <w:lvlJc w:val="left"/>
+      <w:pPr>
+        <w:tabs>
+          <w:tab w:val="num" w:pos="4320"/>
+        </w:tabs>
+        <w:ind w:left="4320" w:hanging="360"/>
+      </w:pPr>
+      <w:rPr>
+        <w:rFonts w:ascii="Wingdings" w:hAnsi="Wingdings" w:hint="default"/>
+        <w:sz w:val="20"/>
+      </w:rPr>
+    </w:lvl>
+    <w:lvl w:ilvl="6" w:tentative="1">
+      <w:start w:val="1"/>
+      <w:numFmt w:val="bullet"/>
+      <w:lvlText w:val=""/>
+      <w:lvlJc w:val="left"/>
+      <w:pPr>
+        <w:tabs>
+          <w:tab w:val="num" w:pos="5040"/>
+        </w:tabs>
+        <w:ind w:left="5040" w:hanging="360"/>
+      </w:pPr>
+      <w:rPr>
+        <w:rFonts w:ascii="Wingdings" w:hAnsi="Wingdings" w:hint="default"/>
+        <w:sz w:val="20"/>
+      </w:rPr>
+    </w:lvl>
+    <w:lvl w:ilvl="7" w:tentative="1">
+      <w:start w:val="1"/>
+      <w:numFmt w:val="bullet"/>
+      <w:lvlText w:val=""/>
+      <w:lvlJc w:val="left"/>
+      <w:pPr>
+        <w:tabs>
+          <w:tab w:val="num" w:pos="5760"/>
+        </w:tabs>
+        <w:ind w:left="5760" w:hanging="360"/>
+      </w:pPr>
+      <w:rPr>
+        <w:rFonts w:ascii="Wingdings" w:hAnsi="Wingdings" w:hint="default"/>
+        <w:sz w:val="20"/>
+      </w:rPr>
+    </w:lvl>
+    <w:lvl w:ilvl="8" w:tentative="1">
+      <w:start w:val="1"/>
+      <w:numFmt w:val="bullet"/>
+      <w:lvlText w:val=""/>
+      <w:lvlJc w:val="left"/>
+      <w:pPr>
+        <w:tabs>
+          <w:tab w:val="num" w:pos="6480"/>
+        </w:tabs>
+        <w:ind w:left="6480" w:hanging="360"/>
+      </w:pPr>
+      <w:rPr>
+        <w:rFonts w:ascii="Wingdings" w:hAnsi="Wingdings" w:hint="default"/>
+        <w:sz w:val="20"/>
+      </w:rPr>
+    </w:lvl>
+  </w:abstractNum>
+  <w:abstractNum w:abstractNumId="3">
     <w:nsid w:val="2A1061AD"/>
     <w:multiLevelType w:val="multilevel"/>
     <w:tmpl w:val="EDCA04AC"/>
@@ -3319,7 +5984,7 @@
       </w:rPr>
     </w:lvl>
   </w:abstractNum>
-  <w:abstractNum w:abstractNumId="1">
+  <w:abstractNum w:abstractNumId="4">
     <w:nsid w:val="6933145B"/>
     <w:multiLevelType w:val="multilevel"/>
     <w:tmpl w:val="5502A89E"/>
@@ -3469,9 +6134,18 @@
     </w:lvl>
   </w:abstractNum>
   <w:num w:numId="1">
+    <w:abstractNumId w:val="4"/>
+  </w:num>
+  <w:num w:numId="2">
+    <w:abstractNumId w:val="3"/>
+  </w:num>
+  <w:num w:numId="3">
     <w:abstractNumId w:val="1"/>
   </w:num>
-  <w:num w:numId="2">
+  <w:num w:numId="4">
+    <w:abstractNumId w:val="2"/>
+  </w:num>
+  <w:num w:numId="5">
     <w:abstractNumId w:val="0"/>
   </w:num>
 </w:numbering>
@@ -3657,6 +6331,29 @@
       <w:sz w:val="48"/>
       <w:szCs w:val="48"/>
       <w:lang w:eastAsia="ru-RU"/>
+    </w:rPr>
+  </w:style>
+  <w:style w:type="paragraph" w:styleId="3">
+    <w:name w:val="heading 3"/>
+    <w:basedOn w:val="a"/>
+    <w:next w:val="a"/>
+    <w:link w:val="30"/>
+    <w:uiPriority w:val="9"/>
+    <w:semiHidden/>
+    <w:unhideWhenUsed/>
+    <w:qFormat/>
+    <w:rsid w:val="00FA0F58"/>
+    <w:pPr>
+      <w:keepNext/>
+      <w:keepLines/>
+      <w:spacing w:before="200" w:after="0"/>
+      <w:outlineLvl w:val="2"/>
+    </w:pPr>
+    <w:rPr>
+      <w:rFonts w:asciiTheme="majorHAnsi" w:eastAsiaTheme="majorEastAsia" w:hAnsiTheme="majorHAnsi" w:cstheme="majorBidi"/>
+      <w:b/>
+      <w:bCs/>
+      <w:color w:val="4F81BD" w:themeColor="accent1"/>
     </w:rPr>
   </w:style>
   <w:style w:type="character" w:default="1" w:styleId="a0">
@@ -3850,6 +6547,55 @@
     <w:uiPriority w:val="99"/>
     <w:semiHidden/>
     <w:rsid w:val="00BA7884"/>
+  </w:style>
+  <w:style w:type="character" w:customStyle="1" w:styleId="30">
+    <w:name w:val="Заголовок 3 Знак"/>
+    <w:basedOn w:val="a0"/>
+    <w:link w:val="3"/>
+    <w:uiPriority w:val="9"/>
+    <w:semiHidden/>
+    <w:rsid w:val="00FA0F58"/>
+    <w:rPr>
+      <w:rFonts w:asciiTheme="majorHAnsi" w:eastAsiaTheme="majorEastAsia" w:hAnsiTheme="majorHAnsi" w:cstheme="majorBidi"/>
+      <w:b/>
+      <w:bCs/>
+      <w:color w:val="4F81BD" w:themeColor="accent1"/>
+    </w:rPr>
+  </w:style>
+  <w:style w:type="paragraph" w:styleId="ad">
+    <w:name w:val="List Paragraph"/>
+    <w:basedOn w:val="a"/>
+    <w:uiPriority w:val="34"/>
+    <w:qFormat/>
+    <w:rsid w:val="006011BA"/>
+    <w:pPr>
+      <w:ind w:left="720"/>
+      <w:contextualSpacing/>
+    </w:pPr>
+  </w:style>
+  <w:style w:type="character" w:styleId="ae">
+    <w:name w:val="Emphasis"/>
+    <w:basedOn w:val="a0"/>
+    <w:uiPriority w:val="20"/>
+    <w:qFormat/>
+    <w:rsid w:val="003858DA"/>
+    <w:rPr>
+      <w:i/>
+      <w:iCs/>
+    </w:rPr>
+  </w:style>
+  <w:style w:type="character" w:styleId="HTML">
+    <w:name w:val="HTML Code"/>
+    <w:basedOn w:val="a0"/>
+    <w:uiPriority w:val="99"/>
+    <w:semiHidden/>
+    <w:unhideWhenUsed/>
+    <w:rsid w:val="00704A86"/>
+    <w:rPr>
+      <w:rFonts w:ascii="Courier New" w:eastAsia="Times New Roman" w:hAnsi="Courier New" w:cs="Courier New"/>
+      <w:sz w:val="20"/>
+      <w:szCs w:val="20"/>
+    </w:rPr>
   </w:style>
 </w:styles>
 </file>

</xml_diff>